<commit_message>
Lab 1 - 2.1
</commit_message>
<xml_diff>
--- a/Lab 1/Lab 1.docx
+++ b/Lab 1/Lab 1.docx
@@ -527,12 +527,18 @@
           <w:lang w:val="ru-RU"/>
         </w:rPr>
         <w:lastRenderedPageBreak/>
-        <w:t>Задание 2</w:t>
+        <w:t>Задание 1</w:t>
+      </w:r>
+      <w:r>
+        <w:rPr>
+          <w:lang w:val="ru-RU"/>
+        </w:rPr>
+        <w:t>– Емкость и индуктивность в цепях постоянного тока</w:t>
       </w:r>
     </w:p>
     <w:p>
       <w:pPr>
-        <w:pStyle w:val="2"/>
+        <w:pStyle w:val="3"/>
         <w:rPr>
           <w:lang w:val="ru-RU"/>
         </w:rPr>
@@ -541,7 +547,7 @@
         <w:rPr>
           <w:lang w:val="ru-RU"/>
         </w:rPr>
-        <w:t>Задание 2.1</w:t>
+        <w:t>Опыт с емкостью – 1</w:t>
       </w:r>
     </w:p>
     <w:p>
@@ -550,14 +556,1826 @@
           <w:lang w:val="ru-RU"/>
         </w:rPr>
       </w:pPr>
+    </w:p>
+    <w:p>
+      <w:pPr>
+        <w:rPr>
+          <w:lang w:val="ru-RU"/>
+        </w:rPr>
+      </w:pPr>
+      <w:r>
+        <w:rPr>
+          <w:noProof/>
+        </w:rPr>
+        <w:drawing>
+          <wp:inline distT="0" distB="0" distL="0" distR="0" wp14:anchorId="6B224EBB" wp14:editId="2414D7D6">
+            <wp:extent cx="6152515" cy="2871470"/>
+            <wp:effectExtent l="0" t="0" r="635" b="5080"/>
+            <wp:docPr id="1" name="Рисунок 1"/>
+            <wp:cNvGraphicFramePr>
+              <a:graphicFrameLocks xmlns:a="http://schemas.openxmlformats.org/drawingml/2006/main" noChangeAspect="1"/>
+            </wp:cNvGraphicFramePr>
+            <a:graphic xmlns:a="http://schemas.openxmlformats.org/drawingml/2006/main">
+              <a:graphicData uri="http://schemas.openxmlformats.org/drawingml/2006/picture">
+                <pic:pic xmlns:pic="http://schemas.openxmlformats.org/drawingml/2006/picture">
+                  <pic:nvPicPr>
+                    <pic:cNvPr id="0" name=""/>
+                    <pic:cNvPicPr/>
+                  </pic:nvPicPr>
+                  <pic:blipFill>
+                    <a:blip r:embed="rId8"/>
+                    <a:stretch>
+                      <a:fillRect/>
+                    </a:stretch>
+                  </pic:blipFill>
+                  <pic:spPr>
+                    <a:xfrm>
+                      <a:off x="0" y="0"/>
+                      <a:ext cx="6152515" cy="2871470"/>
+                    </a:xfrm>
+                    <a:prstGeom prst="rect">
+                      <a:avLst/>
+                    </a:prstGeom>
+                  </pic:spPr>
+                </pic:pic>
+              </a:graphicData>
+            </a:graphic>
+          </wp:inline>
+        </w:drawing>
+      </w:r>
+    </w:p>
+    <w:p>
+      <w:pPr>
+        <w:pStyle w:val="3"/>
+        <w:rPr>
+          <w:lang w:val="ru-RU"/>
+        </w:rPr>
+      </w:pPr>
+      <w:r>
+        <w:rPr>
+          <w:lang w:val="ru-RU"/>
+        </w:rPr>
+        <w:t>Опыт с емкостью – 2</w:t>
+      </w:r>
+    </w:p>
+    <w:p>
+      <w:pPr>
+        <w:rPr>
+          <w:lang w:val="ru-RU"/>
+        </w:rPr>
+      </w:pPr>
+    </w:p>
+    <w:p>
+      <w:pPr>
+        <w:rPr>
+          <w:lang w:val="ru-RU"/>
+        </w:rPr>
+      </w:pPr>
+      <w:r>
+        <w:rPr>
+          <w:noProof/>
+        </w:rPr>
+        <w:drawing>
+          <wp:inline distT="0" distB="0" distL="0" distR="0" wp14:anchorId="7F36B1F4" wp14:editId="0EBBAEA5">
+            <wp:extent cx="6152515" cy="2745105"/>
+            <wp:effectExtent l="0" t="0" r="635" b="0"/>
+            <wp:docPr id="2" name="Рисунок 2"/>
+            <wp:cNvGraphicFramePr>
+              <a:graphicFrameLocks xmlns:a="http://schemas.openxmlformats.org/drawingml/2006/main" noChangeAspect="1"/>
+            </wp:cNvGraphicFramePr>
+            <a:graphic xmlns:a="http://schemas.openxmlformats.org/drawingml/2006/main">
+              <a:graphicData uri="http://schemas.openxmlformats.org/drawingml/2006/picture">
+                <pic:pic xmlns:pic="http://schemas.openxmlformats.org/drawingml/2006/picture">
+                  <pic:nvPicPr>
+                    <pic:cNvPr id="0" name=""/>
+                    <pic:cNvPicPr/>
+                  </pic:nvPicPr>
+                  <pic:blipFill>
+                    <a:blip r:embed="rId9"/>
+                    <a:stretch>
+                      <a:fillRect/>
+                    </a:stretch>
+                  </pic:blipFill>
+                  <pic:spPr>
+                    <a:xfrm>
+                      <a:off x="0" y="0"/>
+                      <a:ext cx="6152515" cy="2745105"/>
+                    </a:xfrm>
+                    <a:prstGeom prst="rect">
+                      <a:avLst/>
+                    </a:prstGeom>
+                  </pic:spPr>
+                </pic:pic>
+              </a:graphicData>
+            </a:graphic>
+          </wp:inline>
+        </w:drawing>
+      </w:r>
+    </w:p>
+    <w:p>
+      <w:pPr>
+        <w:pStyle w:val="3"/>
+        <w:rPr>
+          <w:lang w:val="ru-RU"/>
+        </w:rPr>
+      </w:pPr>
+      <w:r>
+        <w:rPr>
+          <w:lang w:val="ru-RU"/>
+        </w:rPr>
+        <w:t>Результаты серии опытов с емкостью в цепях постоянного напряжения</w:t>
+      </w:r>
+    </w:p>
+    <w:p>
+      <w:pPr>
+        <w:rPr>
+          <w:lang w:val="ru-RU"/>
+        </w:rPr>
+      </w:pPr>
+      <w:r>
+        <w:rPr>
+          <w:lang w:val="ru-RU"/>
+        </w:rPr>
+        <w:t>Результаты представлены в таблице 1.</w:t>
+      </w:r>
+    </w:p>
+    <w:tbl>
+      <w:tblPr>
+        <w:tblStyle w:val="-1"/>
+        <w:tblW w:w="0" w:type="auto"/>
+        <w:tblLook w:val="04A0" w:firstRow="1" w:lastRow="0" w:firstColumn="1" w:lastColumn="0" w:noHBand="0" w:noVBand="1"/>
+      </w:tblPr>
+      <w:tblGrid>
+        <w:gridCol w:w="1415"/>
+        <w:gridCol w:w="1415"/>
+        <w:gridCol w:w="1415"/>
+        <w:gridCol w:w="1415"/>
+        <w:gridCol w:w="1415"/>
+        <w:gridCol w:w="1415"/>
+        <w:gridCol w:w="1415"/>
+      </w:tblGrid>
+      <w:tr>
+        <w:trPr>
+          <w:cnfStyle w:val="100000000000" w:firstRow="1" w:lastRow="0" w:firstColumn="0" w:lastColumn="0" w:oddVBand="0" w:evenVBand="0" w:oddHBand="0" w:evenHBand="0" w:firstRowFirstColumn="0" w:firstRowLastColumn="0" w:lastRowFirstColumn="0" w:lastRowLastColumn="0"/>
+          <w:tblHeader/>
+        </w:trPr>
+        <w:tc>
+          <w:tcPr>
+            <w:cnfStyle w:val="001000000000" w:firstRow="0" w:lastRow="0" w:firstColumn="1" w:lastColumn="0" w:oddVBand="0" w:evenVBand="0" w:oddHBand="0" w:evenHBand="0" w:firstRowFirstColumn="0" w:firstRowLastColumn="0" w:lastRowFirstColumn="0" w:lastRowLastColumn="0"/>
+            <w:tcW w:w="1415" w:type="dxa"/>
+          </w:tcPr>
+          <w:p>
+            <w:pPr>
+              <w:rPr>
+                <w:lang w:val="ru-RU"/>
+              </w:rPr>
+            </w:pPr>
+            <w:r>
+              <w:rPr>
+                <w:lang w:val="ru-RU"/>
+              </w:rPr>
+              <w:t>№</w:t>
+            </w:r>
+          </w:p>
+        </w:tc>
+        <w:tc>
+          <w:tcPr>
+            <w:tcW w:w="1415" w:type="dxa"/>
+          </w:tcPr>
+          <w:p>
+            <w:pPr>
+              <w:cnfStyle w:val="100000000000" w:firstRow="1" w:lastRow="0" w:firstColumn="0" w:lastColumn="0" w:oddVBand="0" w:evenVBand="0" w:oddHBand="0" w:evenHBand="0" w:firstRowFirstColumn="0" w:firstRowLastColumn="0" w:lastRowFirstColumn="0" w:lastRowLastColumn="0"/>
+            </w:pPr>
+            <m:oMathPara>
+              <m:oMath>
+                <m:sSub>
+                  <m:sSubPr>
+                    <m:ctrlPr>
+                      <w:rPr>
+                        <w:rFonts w:ascii="Cambria Math" w:hAnsi="Cambria Math"/>
+                        <w:b w:val="0"/>
+                        <w:bCs w:val="0"/>
+                        <w:i/>
+                        <w:color w:val="auto"/>
+                      </w:rPr>
+                    </m:ctrlPr>
+                  </m:sSubPr>
+                  <m:e>
+                    <m:r>
+                      <m:rPr>
+                        <m:sty m:val="bi"/>
+                      </m:rPr>
+                      <w:rPr>
+                        <w:rFonts w:ascii="Cambria Math" w:hAnsi="Cambria Math"/>
+                      </w:rPr>
+                      <m:t>E</m:t>
+                    </m:r>
+                  </m:e>
+                  <m:sub>
+                    <m:r>
+                      <m:rPr>
+                        <m:sty m:val="bi"/>
+                      </m:rPr>
+                      <w:rPr>
+                        <w:rFonts w:ascii="Cambria Math" w:hAnsi="Cambria Math"/>
+                      </w:rPr>
+                      <m:t>1</m:t>
+                    </m:r>
+                  </m:sub>
+                </m:sSub>
+              </m:oMath>
+            </m:oMathPara>
+          </w:p>
+        </w:tc>
+        <w:tc>
+          <w:tcPr>
+            <w:tcW w:w="1415" w:type="dxa"/>
+          </w:tcPr>
+          <w:p>
+            <w:pPr>
+              <w:cnfStyle w:val="100000000000" w:firstRow="1" w:lastRow="0" w:firstColumn="0" w:lastColumn="0" w:oddVBand="0" w:evenVBand="0" w:oddHBand="0" w:evenHBand="0" w:firstRowFirstColumn="0" w:firstRowLastColumn="0" w:lastRowFirstColumn="0" w:lastRowLastColumn="0"/>
+              <w:rPr>
+                <w:lang w:val="ru-RU"/>
+              </w:rPr>
+            </w:pPr>
+            <m:oMathPara>
+              <m:oMath>
+                <m:sSub>
+                  <m:sSubPr>
+                    <m:ctrlPr>
+                      <w:rPr>
+                        <w:rFonts w:ascii="Cambria Math" w:hAnsi="Cambria Math"/>
+                        <w:b w:val="0"/>
+                        <w:bCs w:val="0"/>
+                        <w:i/>
+                        <w:color w:val="auto"/>
+                      </w:rPr>
+                    </m:ctrlPr>
+                  </m:sSubPr>
+                  <m:e>
+                    <m:r>
+                      <m:rPr>
+                        <m:sty m:val="bi"/>
+                      </m:rPr>
+                      <w:rPr>
+                        <w:rFonts w:ascii="Cambria Math" w:hAnsi="Cambria Math"/>
+                      </w:rPr>
+                      <m:t>C</m:t>
+                    </m:r>
+                  </m:e>
+                  <m:sub>
+                    <m:r>
+                      <m:rPr>
+                        <m:sty m:val="bi"/>
+                      </m:rPr>
+                      <w:rPr>
+                        <w:rFonts w:ascii="Cambria Math" w:hAnsi="Cambria Math"/>
+                      </w:rPr>
+                      <m:t>1</m:t>
+                    </m:r>
+                  </m:sub>
+                </m:sSub>
+              </m:oMath>
+            </m:oMathPara>
+          </w:p>
+        </w:tc>
+        <w:tc>
+          <w:tcPr>
+            <w:tcW w:w="1415" w:type="dxa"/>
+          </w:tcPr>
+          <w:p>
+            <w:pPr>
+              <w:cnfStyle w:val="100000000000" w:firstRow="1" w:lastRow="0" w:firstColumn="0" w:lastColumn="0" w:oddVBand="0" w:evenVBand="0" w:oddHBand="0" w:evenHBand="0" w:firstRowFirstColumn="0" w:firstRowLastColumn="0" w:lastRowFirstColumn="0" w:lastRowLastColumn="0"/>
+              <w:rPr>
+                <w:lang w:val="ru-RU"/>
+              </w:rPr>
+            </w:pPr>
+            <m:oMathPara>
+              <m:oMath>
+                <m:sSub>
+                  <m:sSubPr>
+                    <m:ctrlPr>
+                      <w:rPr>
+                        <w:rFonts w:ascii="Cambria Math" w:hAnsi="Cambria Math"/>
+                        <w:b w:val="0"/>
+                        <w:bCs w:val="0"/>
+                        <w:i/>
+                        <w:color w:val="auto"/>
+                      </w:rPr>
+                    </m:ctrlPr>
+                  </m:sSubPr>
+                  <m:e>
+                    <m:r>
+                      <m:rPr>
+                        <m:sty m:val="bi"/>
+                      </m:rPr>
+                      <w:rPr>
+                        <w:rFonts w:ascii="Cambria Math" w:hAnsi="Cambria Math"/>
+                      </w:rPr>
+                      <m:t>R</m:t>
+                    </m:r>
+                  </m:e>
+                  <m:sub>
+                    <m:r>
+                      <m:rPr>
+                        <m:sty m:val="bi"/>
+                      </m:rPr>
+                      <w:rPr>
+                        <w:rFonts w:ascii="Cambria Math" w:hAnsi="Cambria Math"/>
+                      </w:rPr>
+                      <m:t>1</m:t>
+                    </m:r>
+                  </m:sub>
+                </m:sSub>
+              </m:oMath>
+            </m:oMathPara>
+          </w:p>
+        </w:tc>
+        <w:tc>
+          <w:tcPr>
+            <w:tcW w:w="1415" w:type="dxa"/>
+          </w:tcPr>
+          <w:p>
+            <w:pPr>
+              <w:cnfStyle w:val="100000000000" w:firstRow="1" w:lastRow="0" w:firstColumn="0" w:lastColumn="0" w:oddVBand="0" w:evenVBand="0" w:oddHBand="0" w:evenHBand="0" w:firstRowFirstColumn="0" w:firstRowLastColumn="0" w:lastRowFirstColumn="0" w:lastRowLastColumn="0"/>
+              <w:rPr>
+                <w:lang w:val="ru-RU"/>
+              </w:rPr>
+            </w:pPr>
+            <m:oMathPara>
+              <m:oMath>
+                <m:r>
+                  <m:rPr>
+                    <m:sty m:val="bi"/>
+                  </m:rPr>
+                  <w:rPr>
+                    <w:rFonts w:ascii="Cambria Math" w:hAnsi="Cambria Math"/>
+                    <w:lang w:val="ru-RU"/>
+                  </w:rPr>
+                  <m:t>I</m:t>
+                </m:r>
+              </m:oMath>
+            </m:oMathPara>
+          </w:p>
+        </w:tc>
+        <w:tc>
+          <w:tcPr>
+            <w:tcW w:w="1415" w:type="dxa"/>
+          </w:tcPr>
+          <w:p>
+            <w:pPr>
+              <w:cnfStyle w:val="100000000000" w:firstRow="1" w:lastRow="0" w:firstColumn="0" w:lastColumn="0" w:oddVBand="0" w:evenVBand="0" w:oddHBand="0" w:evenHBand="0" w:firstRowFirstColumn="0" w:firstRowLastColumn="0" w:lastRowFirstColumn="0" w:lastRowLastColumn="0"/>
+              <w:rPr>
+                <w:lang w:val="ru-RU"/>
+              </w:rPr>
+            </w:pPr>
+            <m:oMathPara>
+              <m:oMath>
+                <m:r>
+                  <m:rPr>
+                    <m:sty m:val="bi"/>
+                  </m:rPr>
+                  <w:rPr>
+                    <w:rFonts w:ascii="Cambria Math" w:hAnsi="Cambria Math"/>
+                    <w:lang w:val="ru-RU"/>
+                  </w:rPr>
+                  <m:t>U</m:t>
+                </m:r>
+              </m:oMath>
+            </m:oMathPara>
+          </w:p>
+        </w:tc>
+        <w:tc>
+          <w:tcPr>
+            <w:tcW w:w="1415" w:type="dxa"/>
+          </w:tcPr>
+          <w:p>
+            <w:pPr>
+              <w:jc w:val="center"/>
+              <w:cnfStyle w:val="100000000000" w:firstRow="1" w:lastRow="0" w:firstColumn="0" w:lastColumn="0" w:oddVBand="0" w:evenVBand="0" w:oddHBand="0" w:evenHBand="0" w:firstRowFirstColumn="0" w:firstRowLastColumn="0" w:lastRowFirstColumn="0" w:lastRowLastColumn="0"/>
+              <w:rPr>
+                <w:lang w:val="ru-RU"/>
+              </w:rPr>
+            </w:pPr>
+            <w:r>
+              <w:rPr>
+                <w:lang w:val="ru-RU"/>
+              </w:rPr>
+              <w:t>Вывод</w:t>
+            </w:r>
+          </w:p>
+        </w:tc>
+      </w:tr>
+      <w:tr>
+        <w:trPr>
+          <w:cnfStyle w:val="000000100000" w:firstRow="0" w:lastRow="0" w:firstColumn="0" w:lastColumn="0" w:oddVBand="0" w:evenVBand="0" w:oddHBand="1" w:evenHBand="0" w:firstRowFirstColumn="0" w:firstRowLastColumn="0" w:lastRowFirstColumn="0" w:lastRowLastColumn="0"/>
+        </w:trPr>
+        <w:tc>
+          <w:tcPr>
+            <w:cnfStyle w:val="001000000000" w:firstRow="0" w:lastRow="0" w:firstColumn="1" w:lastColumn="0" w:oddVBand="0" w:evenVBand="0" w:oddHBand="0" w:evenHBand="0" w:firstRowFirstColumn="0" w:firstRowLastColumn="0" w:lastRowFirstColumn="0" w:lastRowLastColumn="0"/>
+            <w:tcW w:w="1415" w:type="dxa"/>
+          </w:tcPr>
+          <w:p>
+            <w:pPr>
+              <w:rPr>
+                <w:lang w:val="ru-RU"/>
+              </w:rPr>
+            </w:pPr>
+            <w:r>
+              <w:rPr>
+                <w:lang w:val="ru-RU"/>
+              </w:rPr>
+              <w:t>1</w:t>
+            </w:r>
+          </w:p>
+        </w:tc>
+        <w:tc>
+          <w:tcPr>
+            <w:tcW w:w="1415" w:type="dxa"/>
+          </w:tcPr>
+          <w:p>
+            <w:pPr>
+              <w:cnfStyle w:val="000000100000" w:firstRow="0" w:lastRow="0" w:firstColumn="0" w:lastColumn="0" w:oddVBand="0" w:evenVBand="0" w:oddHBand="1" w:evenHBand="0" w:firstRowFirstColumn="0" w:firstRowLastColumn="0" w:lastRowFirstColumn="0" w:lastRowLastColumn="0"/>
+              <w:rPr>
+                <w:lang w:val="ru-RU"/>
+              </w:rPr>
+            </w:pPr>
+            <w:r>
+              <w:rPr>
+                <w:lang w:val="ru-RU"/>
+              </w:rPr>
+              <w:t>20В</w:t>
+            </w:r>
+          </w:p>
+        </w:tc>
+        <w:tc>
+          <w:tcPr>
+            <w:tcW w:w="1415" w:type="dxa"/>
+          </w:tcPr>
+          <w:p>
+            <w:pPr>
+              <w:cnfStyle w:val="000000100000" w:firstRow="0" w:lastRow="0" w:firstColumn="0" w:lastColumn="0" w:oddVBand="0" w:evenVBand="0" w:oddHBand="1" w:evenHBand="0" w:firstRowFirstColumn="0" w:firstRowLastColumn="0" w:lastRowFirstColumn="0" w:lastRowLastColumn="0"/>
+              <w:rPr>
+                <w:lang w:val="ru-RU"/>
+              </w:rPr>
+            </w:pPr>
+            <w:r>
+              <w:rPr>
+                <w:lang w:val="ru-RU"/>
+              </w:rPr>
+              <w:t>4</w:t>
+            </w:r>
+            <w:r>
+              <w:rPr>
+                <w:lang w:val="ru-RU"/>
+              </w:rPr>
+              <w:t>мкФ</w:t>
+            </w:r>
+          </w:p>
+        </w:tc>
+        <w:tc>
+          <w:tcPr>
+            <w:tcW w:w="1415" w:type="dxa"/>
+          </w:tcPr>
+          <w:p>
+            <w:pPr>
+              <w:cnfStyle w:val="000000100000" w:firstRow="0" w:lastRow="0" w:firstColumn="0" w:lastColumn="0" w:oddVBand="0" w:evenVBand="0" w:oddHBand="1" w:evenHBand="0" w:firstRowFirstColumn="0" w:firstRowLastColumn="0" w:lastRowFirstColumn="0" w:lastRowLastColumn="0"/>
+              <w:rPr>
+                <w:lang w:val="ru-RU"/>
+              </w:rPr>
+            </w:pPr>
+            <w:r>
+              <w:rPr>
+                <w:lang w:val="ru-RU"/>
+              </w:rPr>
+              <w:t>330кОм</w:t>
+            </w:r>
+          </w:p>
+        </w:tc>
+        <w:tc>
+          <w:tcPr>
+            <w:tcW w:w="1415" w:type="dxa"/>
+          </w:tcPr>
+          <w:p>
+            <w:pPr>
+              <w:cnfStyle w:val="000000100000" w:firstRow="0" w:lastRow="0" w:firstColumn="0" w:lastColumn="0" w:oddVBand="0" w:evenVBand="0" w:oddHBand="1" w:evenHBand="0" w:firstRowFirstColumn="0" w:firstRowLastColumn="0" w:lastRowFirstColumn="0" w:lastRowLastColumn="0"/>
+              <w:rPr>
+                <w:lang w:val="ru-RU"/>
+              </w:rPr>
+            </w:pPr>
+            <w:r>
+              <w:rPr>
+                <w:lang w:val="ru-RU"/>
+              </w:rPr>
+              <w:t>0А</w:t>
+            </w:r>
+          </w:p>
+        </w:tc>
+        <w:tc>
+          <w:tcPr>
+            <w:tcW w:w="1415" w:type="dxa"/>
+          </w:tcPr>
+          <w:p>
+            <w:pPr>
+              <w:cnfStyle w:val="000000100000" w:firstRow="0" w:lastRow="0" w:firstColumn="0" w:lastColumn="0" w:oddVBand="0" w:evenVBand="0" w:oddHBand="1" w:evenHBand="0" w:firstRowFirstColumn="0" w:firstRowLastColumn="0" w:lastRowFirstColumn="0" w:lastRowLastColumn="0"/>
+              <w:rPr>
+                <w:lang w:val="ru-RU"/>
+              </w:rPr>
+            </w:pPr>
+            <w:r>
+              <w:rPr>
+                <w:lang w:val="ru-RU"/>
+              </w:rPr>
+              <w:t>0В</w:t>
+            </w:r>
+          </w:p>
+        </w:tc>
+        <w:tc>
+          <w:tcPr>
+            <w:tcW w:w="1415" w:type="dxa"/>
+          </w:tcPr>
+          <w:p>
+            <w:pPr>
+              <w:cnfStyle w:val="000000100000" w:firstRow="0" w:lastRow="0" w:firstColumn="0" w:lastColumn="0" w:oddVBand="0" w:evenVBand="0" w:oddHBand="1" w:evenHBand="0" w:firstRowFirstColumn="0" w:firstRowLastColumn="0" w:lastRowFirstColumn="0" w:lastRowLastColumn="0"/>
+              <w:rPr>
+                <w:lang w:val="ru-RU"/>
+              </w:rPr>
+            </w:pPr>
+            <w:r>
+              <w:rPr>
+                <w:lang w:val="ru-RU"/>
+              </w:rPr>
+              <w:t>Ток в цепи отсутствует</w:t>
+            </w:r>
+          </w:p>
+        </w:tc>
+      </w:tr>
+      <w:tr>
+        <w:tc>
+          <w:tcPr>
+            <w:cnfStyle w:val="001000000000" w:firstRow="0" w:lastRow="0" w:firstColumn="1" w:lastColumn="0" w:oddVBand="0" w:evenVBand="0" w:oddHBand="0" w:evenHBand="0" w:firstRowFirstColumn="0" w:firstRowLastColumn="0" w:lastRowFirstColumn="0" w:lastRowLastColumn="0"/>
+            <w:tcW w:w="1415" w:type="dxa"/>
+          </w:tcPr>
+          <w:p>
+            <w:pPr>
+              <w:rPr>
+                <w:lang w:val="ru-RU"/>
+              </w:rPr>
+            </w:pPr>
+            <w:r>
+              <w:rPr>
+                <w:lang w:val="ru-RU"/>
+              </w:rPr>
+              <w:t>2</w:t>
+            </w:r>
+          </w:p>
+        </w:tc>
+        <w:tc>
+          <w:tcPr>
+            <w:tcW w:w="1415" w:type="dxa"/>
+          </w:tcPr>
+          <w:p>
+            <w:pPr>
+              <w:cnfStyle w:val="000000000000" w:firstRow="0" w:lastRow="0" w:firstColumn="0" w:lastColumn="0" w:oddVBand="0" w:evenVBand="0" w:oddHBand="0" w:evenHBand="0" w:firstRowFirstColumn="0" w:firstRowLastColumn="0" w:lastRowFirstColumn="0" w:lastRowLastColumn="0"/>
+              <w:rPr>
+                <w:lang w:val="ru-RU"/>
+              </w:rPr>
+            </w:pPr>
+            <w:r>
+              <w:rPr>
+                <w:lang w:val="ru-RU"/>
+              </w:rPr>
+              <w:t>5В</w:t>
+            </w:r>
+          </w:p>
+        </w:tc>
+        <w:tc>
+          <w:tcPr>
+            <w:tcW w:w="1415" w:type="dxa"/>
+          </w:tcPr>
+          <w:p>
+            <w:pPr>
+              <w:cnfStyle w:val="000000000000" w:firstRow="0" w:lastRow="0" w:firstColumn="0" w:lastColumn="0" w:oddVBand="0" w:evenVBand="0" w:oddHBand="0" w:evenHBand="0" w:firstRowFirstColumn="0" w:firstRowLastColumn="0" w:lastRowFirstColumn="0" w:lastRowLastColumn="0"/>
+              <w:rPr>
+                <w:lang w:val="ru-RU"/>
+              </w:rPr>
+            </w:pPr>
+            <w:r>
+              <w:rPr>
+                <w:lang w:val="ru-RU"/>
+              </w:rPr>
+              <w:t>1500нФ</w:t>
+            </w:r>
+          </w:p>
+        </w:tc>
+        <w:tc>
+          <w:tcPr>
+            <w:tcW w:w="1415" w:type="dxa"/>
+          </w:tcPr>
+          <w:p>
+            <w:pPr>
+              <w:cnfStyle w:val="000000000000" w:firstRow="0" w:lastRow="0" w:firstColumn="0" w:lastColumn="0" w:oddVBand="0" w:evenVBand="0" w:oddHBand="0" w:evenHBand="0" w:firstRowFirstColumn="0" w:firstRowLastColumn="0" w:lastRowFirstColumn="0" w:lastRowLastColumn="0"/>
+              <w:rPr>
+                <w:lang w:val="ru-RU"/>
+              </w:rPr>
+            </w:pPr>
+            <w:r>
+              <w:rPr>
+                <w:lang w:val="ru-RU"/>
+              </w:rPr>
+              <w:t>3МОм</w:t>
+            </w:r>
+          </w:p>
+        </w:tc>
+        <w:tc>
+          <w:tcPr>
+            <w:tcW w:w="1415" w:type="dxa"/>
+          </w:tcPr>
+          <w:p>
+            <w:pPr>
+              <w:cnfStyle w:val="000000000000" w:firstRow="0" w:lastRow="0" w:firstColumn="0" w:lastColumn="0" w:oddVBand="0" w:evenVBand="0" w:oddHBand="0" w:evenHBand="0" w:firstRowFirstColumn="0" w:firstRowLastColumn="0" w:lastRowFirstColumn="0" w:lastRowLastColumn="0"/>
+              <w:rPr>
+                <w:lang w:val="ru-RU"/>
+              </w:rPr>
+            </w:pPr>
+            <w:r>
+              <w:rPr>
+                <w:lang w:val="ru-RU"/>
+              </w:rPr>
+              <w:t>0А</w:t>
+            </w:r>
+          </w:p>
+        </w:tc>
+        <w:tc>
+          <w:tcPr>
+            <w:tcW w:w="1415" w:type="dxa"/>
+          </w:tcPr>
+          <w:p>
+            <w:pPr>
+              <w:cnfStyle w:val="000000000000" w:firstRow="0" w:lastRow="0" w:firstColumn="0" w:lastColumn="0" w:oddVBand="0" w:evenVBand="0" w:oddHBand="0" w:evenHBand="0" w:firstRowFirstColumn="0" w:firstRowLastColumn="0" w:lastRowFirstColumn="0" w:lastRowLastColumn="0"/>
+              <w:rPr>
+                <w:lang w:val="ru-RU"/>
+              </w:rPr>
+            </w:pPr>
+            <w:r>
+              <w:rPr>
+                <w:lang w:val="ru-RU"/>
+              </w:rPr>
+              <w:t>0В</w:t>
+            </w:r>
+          </w:p>
+        </w:tc>
+        <w:tc>
+          <w:tcPr>
+            <w:tcW w:w="1415" w:type="dxa"/>
+          </w:tcPr>
+          <w:p>
+            <w:pPr>
+              <w:cnfStyle w:val="000000000000" w:firstRow="0" w:lastRow="0" w:firstColumn="0" w:lastColumn="0" w:oddVBand="0" w:evenVBand="0" w:oddHBand="0" w:evenHBand="0" w:firstRowFirstColumn="0" w:firstRowLastColumn="0" w:lastRowFirstColumn="0" w:lastRowLastColumn="0"/>
+              <w:rPr>
+                <w:lang w:val="ru-RU"/>
+              </w:rPr>
+            </w:pPr>
+            <w:r>
+              <w:rPr>
+                <w:lang w:val="ru-RU"/>
+              </w:rPr>
+              <w:t xml:space="preserve">Ток в цепи </w:t>
+            </w:r>
+            <w:r>
+              <w:rPr>
+                <w:lang w:val="ru-RU"/>
+              </w:rPr>
+              <w:lastRenderedPageBreak/>
+              <w:t>отсутствует</w:t>
+            </w:r>
+          </w:p>
+        </w:tc>
+      </w:tr>
+    </w:tbl>
+    <w:p>
+      <w:pPr>
+        <w:jc w:val="center"/>
+        <w:rPr>
+          <w:lang w:val="ru-RU"/>
+        </w:rPr>
+      </w:pPr>
+      <w:r>
+        <w:rPr>
+          <w:lang w:val="ru-RU"/>
+        </w:rPr>
+        <w:lastRenderedPageBreak/>
+        <w:t>Таблица 1 – Серия опытов с емкостью в цепях постоянного напряжения</w:t>
+      </w:r>
+    </w:p>
+    <w:p>
+      <w:pPr>
+        <w:pStyle w:val="3"/>
+        <w:rPr>
+          <w:lang w:val="ru-RU"/>
+        </w:rPr>
+      </w:pPr>
+      <w:r>
+        <w:rPr>
+          <w:lang w:val="ru-RU"/>
+        </w:rPr>
+        <w:t>Опыт с индуктивностью – 1</w:t>
+      </w:r>
+    </w:p>
+    <w:p>
+      <w:pPr>
+        <w:rPr>
+          <w:lang w:val="ru-RU"/>
+        </w:rPr>
+      </w:pPr>
+    </w:p>
+    <w:p>
+      <w:pPr>
+        <w:rPr>
+          <w:lang w:val="ru-RU"/>
+        </w:rPr>
+      </w:pPr>
+      <w:r>
+        <w:rPr>
+          <w:noProof/>
+        </w:rPr>
+        <w:drawing>
+          <wp:inline distT="0" distB="0" distL="0" distR="0" wp14:anchorId="6817F9D1" wp14:editId="580048B6">
+            <wp:extent cx="6152515" cy="2588895"/>
+            <wp:effectExtent l="0" t="0" r="635" b="1905"/>
+            <wp:docPr id="3" name="Рисунок 3"/>
+            <wp:cNvGraphicFramePr>
+              <a:graphicFrameLocks xmlns:a="http://schemas.openxmlformats.org/drawingml/2006/main" noChangeAspect="1"/>
+            </wp:cNvGraphicFramePr>
+            <a:graphic xmlns:a="http://schemas.openxmlformats.org/drawingml/2006/main">
+              <a:graphicData uri="http://schemas.openxmlformats.org/drawingml/2006/picture">
+                <pic:pic xmlns:pic="http://schemas.openxmlformats.org/drawingml/2006/picture">
+                  <pic:nvPicPr>
+                    <pic:cNvPr id="0" name=""/>
+                    <pic:cNvPicPr/>
+                  </pic:nvPicPr>
+                  <pic:blipFill>
+                    <a:blip r:embed="rId10"/>
+                    <a:stretch>
+                      <a:fillRect/>
+                    </a:stretch>
+                  </pic:blipFill>
+                  <pic:spPr>
+                    <a:xfrm>
+                      <a:off x="0" y="0"/>
+                      <a:ext cx="6152515" cy="2588895"/>
+                    </a:xfrm>
+                    <a:prstGeom prst="rect">
+                      <a:avLst/>
+                    </a:prstGeom>
+                  </pic:spPr>
+                </pic:pic>
+              </a:graphicData>
+            </a:graphic>
+          </wp:inline>
+        </w:drawing>
+      </w:r>
+    </w:p>
+    <w:p>
+      <w:pPr>
+        <w:pStyle w:val="3"/>
+        <w:rPr>
+          <w:lang w:val="ru-RU"/>
+        </w:rPr>
+      </w:pPr>
+      <w:r>
+        <w:rPr>
+          <w:lang w:val="ru-RU"/>
+        </w:rPr>
+        <w:t>Опыт с индуктивностью – 2</w:t>
+      </w:r>
+    </w:p>
+    <w:p>
+      <w:pPr>
+        <w:rPr>
+          <w:lang w:val="ru-RU"/>
+        </w:rPr>
+      </w:pPr>
+    </w:p>
+    <w:p>
+      <w:pPr>
+        <w:rPr>
+          <w:lang w:val="ru-RU"/>
+        </w:rPr>
+      </w:pPr>
+      <w:r>
+        <w:rPr>
+          <w:noProof/>
+        </w:rPr>
+        <w:drawing>
+          <wp:inline distT="0" distB="0" distL="0" distR="0" wp14:anchorId="0B3BB9CE" wp14:editId="0D3C9D0F">
+            <wp:extent cx="6152515" cy="2705100"/>
+            <wp:effectExtent l="0" t="0" r="635" b="0"/>
+            <wp:docPr id="4" name="Рисунок 4"/>
+            <wp:cNvGraphicFramePr>
+              <a:graphicFrameLocks xmlns:a="http://schemas.openxmlformats.org/drawingml/2006/main" noChangeAspect="1"/>
+            </wp:cNvGraphicFramePr>
+            <a:graphic xmlns:a="http://schemas.openxmlformats.org/drawingml/2006/main">
+              <a:graphicData uri="http://schemas.openxmlformats.org/drawingml/2006/picture">
+                <pic:pic xmlns:pic="http://schemas.openxmlformats.org/drawingml/2006/picture">
+                  <pic:nvPicPr>
+                    <pic:cNvPr id="0" name=""/>
+                    <pic:cNvPicPr/>
+                  </pic:nvPicPr>
+                  <pic:blipFill>
+                    <a:blip r:embed="rId11"/>
+                    <a:stretch>
+                      <a:fillRect/>
+                    </a:stretch>
+                  </pic:blipFill>
+                  <pic:spPr>
+                    <a:xfrm>
+                      <a:off x="0" y="0"/>
+                      <a:ext cx="6152515" cy="2705100"/>
+                    </a:xfrm>
+                    <a:prstGeom prst="rect">
+                      <a:avLst/>
+                    </a:prstGeom>
+                  </pic:spPr>
+                </pic:pic>
+              </a:graphicData>
+            </a:graphic>
+          </wp:inline>
+        </w:drawing>
+      </w:r>
+    </w:p>
+    <w:p>
+      <w:pPr>
+        <w:pStyle w:val="3"/>
+        <w:rPr>
+          <w:lang w:val="ru-RU"/>
+        </w:rPr>
+      </w:pPr>
+      <w:r>
+        <w:rPr>
+          <w:lang w:val="ru-RU"/>
+        </w:rPr>
+        <w:t xml:space="preserve">Результаты серии опытов с </w:t>
+      </w:r>
+      <w:r>
+        <w:rPr>
+          <w:lang w:val="ru-RU"/>
+        </w:rPr>
+        <w:t>индуктивностью</w:t>
+      </w:r>
+      <w:r>
+        <w:rPr>
+          <w:lang w:val="ru-RU"/>
+        </w:rPr>
+        <w:t xml:space="preserve"> в цепях постоянного напряжения</w:t>
+      </w:r>
+    </w:p>
+    <w:p>
+      <w:pPr>
+        <w:rPr>
+          <w:lang w:val="ru-RU"/>
+        </w:rPr>
+      </w:pPr>
+      <w:r>
+        <w:rPr>
+          <w:lang w:val="ru-RU"/>
+        </w:rPr>
+        <w:t>Результаты представлены в таблице 2.</w:t>
+      </w:r>
+    </w:p>
+    <w:tbl>
+      <w:tblPr>
+        <w:tblStyle w:val="-1"/>
+        <w:tblW w:w="0" w:type="auto"/>
+        <w:tblLook w:val="04A0" w:firstRow="1" w:lastRow="0" w:firstColumn="1" w:lastColumn="0" w:noHBand="0" w:noVBand="1"/>
+      </w:tblPr>
+      <w:tblGrid>
+        <w:gridCol w:w="1400"/>
+        <w:gridCol w:w="1401"/>
+        <w:gridCol w:w="1409"/>
+        <w:gridCol w:w="1408"/>
+        <w:gridCol w:w="1410"/>
+        <w:gridCol w:w="1401"/>
+        <w:gridCol w:w="1476"/>
+      </w:tblGrid>
+      <w:tr>
+        <w:trPr>
+          <w:cnfStyle w:val="100000000000" w:firstRow="1" w:lastRow="0" w:firstColumn="0" w:lastColumn="0" w:oddVBand="0" w:evenVBand="0" w:oddHBand="0" w:evenHBand="0" w:firstRowFirstColumn="0" w:firstRowLastColumn="0" w:lastRowFirstColumn="0" w:lastRowLastColumn="0"/>
+          <w:tblHeader/>
+        </w:trPr>
+        <w:tc>
+          <w:tcPr>
+            <w:cnfStyle w:val="001000000000" w:firstRow="0" w:lastRow="0" w:firstColumn="1" w:lastColumn="0" w:oddVBand="0" w:evenVBand="0" w:oddHBand="0" w:evenHBand="0" w:firstRowFirstColumn="0" w:firstRowLastColumn="0" w:lastRowFirstColumn="0" w:lastRowLastColumn="0"/>
+            <w:tcW w:w="1415" w:type="dxa"/>
+          </w:tcPr>
+          <w:p>
+            <w:pPr>
+              <w:rPr>
+                <w:lang w:val="ru-RU"/>
+              </w:rPr>
+            </w:pPr>
+            <w:r>
+              <w:rPr>
+                <w:lang w:val="ru-RU"/>
+              </w:rPr>
+              <w:t>№</w:t>
+            </w:r>
+          </w:p>
+        </w:tc>
+        <w:tc>
+          <w:tcPr>
+            <w:tcW w:w="1415" w:type="dxa"/>
+          </w:tcPr>
+          <w:p>
+            <w:pPr>
+              <w:cnfStyle w:val="100000000000" w:firstRow="1" w:lastRow="0" w:firstColumn="0" w:lastColumn="0" w:oddVBand="0" w:evenVBand="0" w:oddHBand="0" w:evenHBand="0" w:firstRowFirstColumn="0" w:firstRowLastColumn="0" w:lastRowFirstColumn="0" w:lastRowLastColumn="0"/>
+            </w:pPr>
+            <m:oMathPara>
+              <m:oMath>
+                <m:sSub>
+                  <m:sSubPr>
+                    <m:ctrlPr>
+                      <w:rPr>
+                        <w:rFonts w:ascii="Cambria Math" w:hAnsi="Cambria Math"/>
+                        <w:b w:val="0"/>
+                        <w:bCs w:val="0"/>
+                        <w:i/>
+                        <w:color w:val="auto"/>
+                      </w:rPr>
+                    </m:ctrlPr>
+                  </m:sSubPr>
+                  <m:e>
+                    <m:r>
+                      <m:rPr>
+                        <m:sty m:val="bi"/>
+                      </m:rPr>
+                      <w:rPr>
+                        <w:rFonts w:ascii="Cambria Math" w:hAnsi="Cambria Math"/>
+                      </w:rPr>
+                      <m:t>E</m:t>
+                    </m:r>
+                  </m:e>
+                  <m:sub>
+                    <m:r>
+                      <m:rPr>
+                        <m:sty m:val="bi"/>
+                      </m:rPr>
+                      <w:rPr>
+                        <w:rFonts w:ascii="Cambria Math" w:hAnsi="Cambria Math"/>
+                      </w:rPr>
+                      <m:t>1</m:t>
+                    </m:r>
+                  </m:sub>
+                </m:sSub>
+              </m:oMath>
+            </m:oMathPara>
+          </w:p>
+        </w:tc>
+        <w:tc>
+          <w:tcPr>
+            <w:tcW w:w="1415" w:type="dxa"/>
+          </w:tcPr>
+          <w:p>
+            <w:pPr>
+              <w:cnfStyle w:val="100000000000" w:firstRow="1" w:lastRow="0" w:firstColumn="0" w:lastColumn="0" w:oddVBand="0" w:evenVBand="0" w:oddHBand="0" w:evenHBand="0" w:firstRowFirstColumn="0" w:firstRowLastColumn="0" w:lastRowFirstColumn="0" w:lastRowLastColumn="0"/>
+              <w:rPr>
+                <w:lang w:val="ru-RU"/>
+              </w:rPr>
+            </w:pPr>
+            <m:oMathPara>
+              <m:oMath>
+                <m:sSub>
+                  <m:sSubPr>
+                    <m:ctrlPr>
+                      <w:rPr>
+                        <w:rFonts w:ascii="Cambria Math" w:hAnsi="Cambria Math"/>
+                        <w:b w:val="0"/>
+                        <w:bCs w:val="0"/>
+                        <w:i/>
+                        <w:color w:val="auto"/>
+                      </w:rPr>
+                    </m:ctrlPr>
+                  </m:sSubPr>
+                  <m:e>
+                    <m:r>
+                      <m:rPr>
+                        <m:sty m:val="bi"/>
+                      </m:rPr>
+                      <w:rPr>
+                        <w:rFonts w:ascii="Cambria Math" w:hAnsi="Cambria Math"/>
+                      </w:rPr>
+                      <m:t>L</m:t>
+                    </m:r>
+                  </m:e>
+                  <m:sub>
+                    <m:r>
+                      <m:rPr>
+                        <m:sty m:val="bi"/>
+                      </m:rPr>
+                      <w:rPr>
+                        <w:rFonts w:ascii="Cambria Math" w:hAnsi="Cambria Math"/>
+                      </w:rPr>
+                      <m:t>1</m:t>
+                    </m:r>
+                  </m:sub>
+                </m:sSub>
+              </m:oMath>
+            </m:oMathPara>
+          </w:p>
+        </w:tc>
+        <w:tc>
+          <w:tcPr>
+            <w:tcW w:w="1415" w:type="dxa"/>
+          </w:tcPr>
+          <w:p>
+            <w:pPr>
+              <w:cnfStyle w:val="100000000000" w:firstRow="1" w:lastRow="0" w:firstColumn="0" w:lastColumn="0" w:oddVBand="0" w:evenVBand="0" w:oddHBand="0" w:evenHBand="0" w:firstRowFirstColumn="0" w:firstRowLastColumn="0" w:lastRowFirstColumn="0" w:lastRowLastColumn="0"/>
+              <w:rPr>
+                <w:lang w:val="ru-RU"/>
+              </w:rPr>
+            </w:pPr>
+            <m:oMathPara>
+              <m:oMath>
+                <m:sSub>
+                  <m:sSubPr>
+                    <m:ctrlPr>
+                      <w:rPr>
+                        <w:rFonts w:ascii="Cambria Math" w:hAnsi="Cambria Math"/>
+                        <w:b w:val="0"/>
+                        <w:bCs w:val="0"/>
+                        <w:i/>
+                        <w:color w:val="auto"/>
+                      </w:rPr>
+                    </m:ctrlPr>
+                  </m:sSubPr>
+                  <m:e>
+                    <m:r>
+                      <m:rPr>
+                        <m:sty m:val="bi"/>
+                      </m:rPr>
+                      <w:rPr>
+                        <w:rFonts w:ascii="Cambria Math" w:hAnsi="Cambria Math"/>
+                      </w:rPr>
+                      <m:t>R</m:t>
+                    </m:r>
+                  </m:e>
+                  <m:sub>
+                    <m:r>
+                      <m:rPr>
+                        <m:sty m:val="bi"/>
+                      </m:rPr>
+                      <w:rPr>
+                        <w:rFonts w:ascii="Cambria Math" w:hAnsi="Cambria Math"/>
+                      </w:rPr>
+                      <m:t>1</m:t>
+                    </m:r>
+                  </m:sub>
+                </m:sSub>
+              </m:oMath>
+            </m:oMathPara>
+          </w:p>
+        </w:tc>
+        <w:tc>
+          <w:tcPr>
+            <w:tcW w:w="1415" w:type="dxa"/>
+          </w:tcPr>
+          <w:p>
+            <w:pPr>
+              <w:cnfStyle w:val="100000000000" w:firstRow="1" w:lastRow="0" w:firstColumn="0" w:lastColumn="0" w:oddVBand="0" w:evenVBand="0" w:oddHBand="0" w:evenHBand="0" w:firstRowFirstColumn="0" w:firstRowLastColumn="0" w:lastRowFirstColumn="0" w:lastRowLastColumn="0"/>
+              <w:rPr>
+                <w:lang w:val="ru-RU"/>
+              </w:rPr>
+            </w:pPr>
+            <m:oMathPara>
+              <m:oMath>
+                <m:r>
+                  <m:rPr>
+                    <m:sty m:val="bi"/>
+                  </m:rPr>
+                  <w:rPr>
+                    <w:rFonts w:ascii="Cambria Math" w:hAnsi="Cambria Math"/>
+                    <w:lang w:val="ru-RU"/>
+                  </w:rPr>
+                  <m:t>I</m:t>
+                </m:r>
+              </m:oMath>
+            </m:oMathPara>
+          </w:p>
+        </w:tc>
+        <w:tc>
+          <w:tcPr>
+            <w:tcW w:w="1415" w:type="dxa"/>
+          </w:tcPr>
+          <w:p>
+            <w:pPr>
+              <w:cnfStyle w:val="100000000000" w:firstRow="1" w:lastRow="0" w:firstColumn="0" w:lastColumn="0" w:oddVBand="0" w:evenVBand="0" w:oddHBand="0" w:evenHBand="0" w:firstRowFirstColumn="0" w:firstRowLastColumn="0" w:lastRowFirstColumn="0" w:lastRowLastColumn="0"/>
+              <w:rPr>
+                <w:lang w:val="ru-RU"/>
+              </w:rPr>
+            </w:pPr>
+            <m:oMathPara>
+              <m:oMath>
+                <m:r>
+                  <m:rPr>
+                    <m:sty m:val="bi"/>
+                  </m:rPr>
+                  <w:rPr>
+                    <w:rFonts w:ascii="Cambria Math" w:hAnsi="Cambria Math"/>
+                    <w:lang w:val="ru-RU"/>
+                  </w:rPr>
+                  <m:t>U</m:t>
+                </m:r>
+              </m:oMath>
+            </m:oMathPara>
+          </w:p>
+        </w:tc>
+        <w:tc>
+          <w:tcPr>
+            <w:tcW w:w="1415" w:type="dxa"/>
+          </w:tcPr>
+          <w:p>
+            <w:pPr>
+              <w:jc w:val="center"/>
+              <w:cnfStyle w:val="100000000000" w:firstRow="1" w:lastRow="0" w:firstColumn="0" w:lastColumn="0" w:oddVBand="0" w:evenVBand="0" w:oddHBand="0" w:evenHBand="0" w:firstRowFirstColumn="0" w:firstRowLastColumn="0" w:lastRowFirstColumn="0" w:lastRowLastColumn="0"/>
+              <w:rPr>
+                <w:lang w:val="ru-RU"/>
+              </w:rPr>
+            </w:pPr>
+            <w:r>
+              <w:rPr>
+                <w:lang w:val="ru-RU"/>
+              </w:rPr>
+              <w:t>Вывод</w:t>
+            </w:r>
+          </w:p>
+        </w:tc>
+      </w:tr>
+      <w:tr>
+        <w:trPr>
+          <w:cnfStyle w:val="000000100000" w:firstRow="0" w:lastRow="0" w:firstColumn="0" w:lastColumn="0" w:oddVBand="0" w:evenVBand="0" w:oddHBand="1" w:evenHBand="0" w:firstRowFirstColumn="0" w:firstRowLastColumn="0" w:lastRowFirstColumn="0" w:lastRowLastColumn="0"/>
+        </w:trPr>
+        <w:tc>
+          <w:tcPr>
+            <w:cnfStyle w:val="001000000000" w:firstRow="0" w:lastRow="0" w:firstColumn="1" w:lastColumn="0" w:oddVBand="0" w:evenVBand="0" w:oddHBand="0" w:evenHBand="0" w:firstRowFirstColumn="0" w:firstRowLastColumn="0" w:lastRowFirstColumn="0" w:lastRowLastColumn="0"/>
+            <w:tcW w:w="1415" w:type="dxa"/>
+          </w:tcPr>
+          <w:p>
+            <w:pPr>
+              <w:rPr>
+                <w:lang w:val="ru-RU"/>
+              </w:rPr>
+            </w:pPr>
+            <w:r>
+              <w:rPr>
+                <w:lang w:val="ru-RU"/>
+              </w:rPr>
+              <w:t>1</w:t>
+            </w:r>
+          </w:p>
+        </w:tc>
+        <w:tc>
+          <w:tcPr>
+            <w:tcW w:w="1415" w:type="dxa"/>
+          </w:tcPr>
+          <w:p>
+            <w:pPr>
+              <w:cnfStyle w:val="000000100000" w:firstRow="0" w:lastRow="0" w:firstColumn="0" w:lastColumn="0" w:oddVBand="0" w:evenVBand="0" w:oddHBand="1" w:evenHBand="0" w:firstRowFirstColumn="0" w:firstRowLastColumn="0" w:lastRowFirstColumn="0" w:lastRowLastColumn="0"/>
+              <w:rPr>
+                <w:lang w:val="ru-RU"/>
+              </w:rPr>
+            </w:pPr>
+            <w:r>
+              <w:rPr>
+                <w:lang w:val="ru-RU"/>
+              </w:rPr>
+              <w:t>20В</w:t>
+            </w:r>
+          </w:p>
+        </w:tc>
+        <w:tc>
+          <w:tcPr>
+            <w:tcW w:w="1415" w:type="dxa"/>
+          </w:tcPr>
+          <w:p>
+            <w:pPr>
+              <w:cnfStyle w:val="000000100000" w:firstRow="0" w:lastRow="0" w:firstColumn="0" w:lastColumn="0" w:oddVBand="0" w:evenVBand="0" w:oddHBand="1" w:evenHBand="0" w:firstRowFirstColumn="0" w:firstRowLastColumn="0" w:lastRowFirstColumn="0" w:lastRowLastColumn="0"/>
+              <w:rPr>
+                <w:lang w:val="ru-RU"/>
+              </w:rPr>
+            </w:pPr>
+            <w:r>
+              <w:rPr>
+                <w:lang w:val="ru-RU"/>
+              </w:rPr>
+              <w:t>120мГн</w:t>
+            </w:r>
+          </w:p>
+        </w:tc>
+        <w:tc>
+          <w:tcPr>
+            <w:tcW w:w="1415" w:type="dxa"/>
+          </w:tcPr>
+          <w:p>
+            <w:pPr>
+              <w:cnfStyle w:val="000000100000" w:firstRow="0" w:lastRow="0" w:firstColumn="0" w:lastColumn="0" w:oddVBand="0" w:evenVBand="0" w:oddHBand="1" w:evenHBand="0" w:firstRowFirstColumn="0" w:firstRowLastColumn="0" w:lastRowFirstColumn="0" w:lastRowLastColumn="0"/>
+              <w:rPr>
+                <w:lang w:val="ru-RU"/>
+              </w:rPr>
+            </w:pPr>
+            <w:r>
+              <w:rPr>
+                <w:lang w:val="ru-RU"/>
+              </w:rPr>
+              <w:t>330кОм</w:t>
+            </w:r>
+          </w:p>
+        </w:tc>
+        <w:tc>
+          <w:tcPr>
+            <w:tcW w:w="1415" w:type="dxa"/>
+          </w:tcPr>
+          <w:p>
+            <w:pPr>
+              <w:cnfStyle w:val="000000100000" w:firstRow="0" w:lastRow="0" w:firstColumn="0" w:lastColumn="0" w:oddVBand="0" w:evenVBand="0" w:oddHBand="1" w:evenHBand="0" w:firstRowFirstColumn="0" w:firstRowLastColumn="0" w:lastRowFirstColumn="0" w:lastRowLastColumn="0"/>
+              <w:rPr>
+                <w:lang w:val="ru-RU"/>
+              </w:rPr>
+            </w:pPr>
+            <w:r>
+              <w:rPr>
+                <w:lang w:val="ru-RU"/>
+              </w:rPr>
+              <w:t>80.61мкА</w:t>
+            </w:r>
+          </w:p>
+        </w:tc>
+        <w:tc>
+          <w:tcPr>
+            <w:tcW w:w="1415" w:type="dxa"/>
+          </w:tcPr>
+          <w:p>
+            <w:pPr>
+              <w:cnfStyle w:val="000000100000" w:firstRow="0" w:lastRow="0" w:firstColumn="0" w:lastColumn="0" w:oddVBand="0" w:evenVBand="0" w:oddHBand="1" w:evenHBand="0" w:firstRowFirstColumn="0" w:firstRowLastColumn="0" w:lastRowFirstColumn="0" w:lastRowLastColumn="0"/>
+              <w:rPr>
+                <w:lang w:val="ru-RU"/>
+              </w:rPr>
+            </w:pPr>
+            <w:r>
+              <w:rPr>
+                <w:lang w:val="ru-RU"/>
+              </w:rPr>
+              <w:t>20</w:t>
+            </w:r>
+            <w:r>
+              <w:rPr>
+                <w:lang w:val="ru-RU"/>
+              </w:rPr>
+              <w:t>В</w:t>
+            </w:r>
+          </w:p>
+        </w:tc>
+        <w:tc>
+          <w:tcPr>
+            <w:tcW w:w="1415" w:type="dxa"/>
+          </w:tcPr>
+          <w:p>
+            <w:pPr>
+              <w:cnfStyle w:val="000000100000" w:firstRow="0" w:lastRow="0" w:firstColumn="0" w:lastColumn="0" w:oddVBand="0" w:evenVBand="0" w:oddHBand="1" w:evenHBand="0" w:firstRowFirstColumn="0" w:firstRowLastColumn="0" w:lastRowFirstColumn="0" w:lastRowLastColumn="0"/>
+              <w:rPr>
+                <w:lang w:val="ru-RU"/>
+              </w:rPr>
+            </w:pPr>
+            <w:r>
+              <w:rPr>
+                <w:lang w:val="ru-RU"/>
+              </w:rPr>
+              <w:t xml:space="preserve">Ток </w:t>
+            </w:r>
+            <w:r>
+              <w:rPr>
+                <w:lang w:val="ru-RU"/>
+              </w:rPr>
+              <w:t xml:space="preserve">в </w:t>
+            </w:r>
+            <w:r>
+              <w:rPr>
+                <w:lang w:val="ru-RU"/>
+              </w:rPr>
+              <w:t>цепи присутствует</w:t>
+            </w:r>
+            <w:r>
+              <w:rPr>
+                <w:lang w:val="ru-RU"/>
+              </w:rPr>
+              <w:t xml:space="preserve">, падение </w:t>
+            </w:r>
+            <w:r>
+              <w:rPr>
+                <w:lang w:val="ru-RU"/>
+              </w:rPr>
+              <w:lastRenderedPageBreak/>
+              <w:t>напряжения на резисторе равно напряжению источника питания</w:t>
+            </w:r>
+          </w:p>
+        </w:tc>
+      </w:tr>
+      <w:tr>
+        <w:tc>
+          <w:tcPr>
+            <w:cnfStyle w:val="001000000000" w:firstRow="0" w:lastRow="0" w:firstColumn="1" w:lastColumn="0" w:oddVBand="0" w:evenVBand="0" w:oddHBand="0" w:evenHBand="0" w:firstRowFirstColumn="0" w:firstRowLastColumn="0" w:lastRowFirstColumn="0" w:lastRowLastColumn="0"/>
+            <w:tcW w:w="1415" w:type="dxa"/>
+          </w:tcPr>
+          <w:p>
+            <w:pPr>
+              <w:rPr>
+                <w:lang w:val="ru-RU"/>
+              </w:rPr>
+            </w:pPr>
+            <w:r>
+              <w:rPr>
+                <w:lang w:val="ru-RU"/>
+              </w:rPr>
+              <w:lastRenderedPageBreak/>
+              <w:t>2</w:t>
+            </w:r>
+          </w:p>
+        </w:tc>
+        <w:tc>
+          <w:tcPr>
+            <w:tcW w:w="1415" w:type="dxa"/>
+          </w:tcPr>
+          <w:p>
+            <w:pPr>
+              <w:cnfStyle w:val="000000000000" w:firstRow="0" w:lastRow="0" w:firstColumn="0" w:lastColumn="0" w:oddVBand="0" w:evenVBand="0" w:oddHBand="0" w:evenHBand="0" w:firstRowFirstColumn="0" w:firstRowLastColumn="0" w:lastRowFirstColumn="0" w:lastRowLastColumn="0"/>
+              <w:rPr>
+                <w:lang w:val="ru-RU"/>
+              </w:rPr>
+            </w:pPr>
+            <w:r>
+              <w:rPr>
+                <w:lang w:val="ru-RU"/>
+              </w:rPr>
+              <w:t>5В</w:t>
+            </w:r>
+          </w:p>
+        </w:tc>
+        <w:tc>
+          <w:tcPr>
+            <w:tcW w:w="1415" w:type="dxa"/>
+          </w:tcPr>
+          <w:p>
+            <w:pPr>
+              <w:cnfStyle w:val="000000000000" w:firstRow="0" w:lastRow="0" w:firstColumn="0" w:lastColumn="0" w:oddVBand="0" w:evenVBand="0" w:oddHBand="0" w:evenHBand="0" w:firstRowFirstColumn="0" w:firstRowLastColumn="0" w:lastRowFirstColumn="0" w:lastRowLastColumn="0"/>
+              <w:rPr>
+                <w:lang w:val="ru-RU"/>
+              </w:rPr>
+            </w:pPr>
+            <w:r>
+              <w:rPr>
+                <w:lang w:val="ru-RU"/>
+              </w:rPr>
+              <w:t>1200мГн</w:t>
+            </w:r>
+          </w:p>
+        </w:tc>
+        <w:tc>
+          <w:tcPr>
+            <w:tcW w:w="1415" w:type="dxa"/>
+          </w:tcPr>
+          <w:p>
+            <w:pPr>
+              <w:cnfStyle w:val="000000000000" w:firstRow="0" w:lastRow="0" w:firstColumn="0" w:lastColumn="0" w:oddVBand="0" w:evenVBand="0" w:oddHBand="0" w:evenHBand="0" w:firstRowFirstColumn="0" w:firstRowLastColumn="0" w:lastRowFirstColumn="0" w:lastRowLastColumn="0"/>
+              <w:rPr>
+                <w:lang w:val="ru-RU"/>
+              </w:rPr>
+            </w:pPr>
+            <w:r>
+              <w:rPr>
+                <w:lang w:val="ru-RU"/>
+              </w:rPr>
+              <w:t>3МОм</w:t>
+            </w:r>
+          </w:p>
+        </w:tc>
+        <w:tc>
+          <w:tcPr>
+            <w:tcW w:w="1415" w:type="dxa"/>
+          </w:tcPr>
+          <w:p>
+            <w:pPr>
+              <w:cnfStyle w:val="000000000000" w:firstRow="0" w:lastRow="0" w:firstColumn="0" w:lastColumn="0" w:oddVBand="0" w:evenVBand="0" w:oddHBand="0" w:evenHBand="0" w:firstRowFirstColumn="0" w:firstRowLastColumn="0" w:lastRowFirstColumn="0" w:lastRowLastColumn="0"/>
+              <w:rPr>
+                <w:lang w:val="ru-RU"/>
+              </w:rPr>
+            </w:pPr>
+            <w:r>
+              <w:rPr>
+                <w:lang w:val="ru-RU"/>
+              </w:rPr>
+              <w:t>6.667мк</w:t>
+            </w:r>
+            <w:r>
+              <w:rPr>
+                <w:lang w:val="ru-RU"/>
+              </w:rPr>
+              <w:t>А</w:t>
+            </w:r>
+          </w:p>
+        </w:tc>
+        <w:tc>
+          <w:tcPr>
+            <w:tcW w:w="1415" w:type="dxa"/>
+          </w:tcPr>
+          <w:p>
+            <w:pPr>
+              <w:cnfStyle w:val="000000000000" w:firstRow="0" w:lastRow="0" w:firstColumn="0" w:lastColumn="0" w:oddVBand="0" w:evenVBand="0" w:oddHBand="0" w:evenHBand="0" w:firstRowFirstColumn="0" w:firstRowLastColumn="0" w:lastRowFirstColumn="0" w:lastRowLastColumn="0"/>
+              <w:rPr>
+                <w:lang w:val="ru-RU"/>
+              </w:rPr>
+            </w:pPr>
+            <w:r>
+              <w:rPr>
+                <w:lang w:val="ru-RU"/>
+              </w:rPr>
+              <w:t>5</w:t>
+            </w:r>
+            <w:r>
+              <w:rPr>
+                <w:lang w:val="ru-RU"/>
+              </w:rPr>
+              <w:t>В</w:t>
+            </w:r>
+          </w:p>
+        </w:tc>
+        <w:tc>
+          <w:tcPr>
+            <w:tcW w:w="1415" w:type="dxa"/>
+          </w:tcPr>
+          <w:p>
+            <w:pPr>
+              <w:cnfStyle w:val="000000000000" w:firstRow="0" w:lastRow="0" w:firstColumn="0" w:lastColumn="0" w:oddVBand="0" w:evenVBand="0" w:oddHBand="0" w:evenHBand="0" w:firstRowFirstColumn="0" w:firstRowLastColumn="0" w:lastRowFirstColumn="0" w:lastRowLastColumn="0"/>
+              <w:rPr>
+                <w:lang w:val="ru-RU"/>
+              </w:rPr>
+            </w:pPr>
+            <w:r>
+              <w:rPr>
+                <w:lang w:val="ru-RU"/>
+              </w:rPr>
+              <w:t>Ток в цепи присутствует, падение напряжения на резисторе равно напряжению источника питания</w:t>
+            </w:r>
+          </w:p>
+        </w:tc>
+      </w:tr>
+    </w:tbl>
+    <w:p>
+      <w:pPr>
+        <w:jc w:val="center"/>
+        <w:rPr>
+          <w:lang w:val="ru-RU"/>
+        </w:rPr>
+      </w:pPr>
+      <w:r>
+        <w:rPr>
+          <w:lang w:val="ru-RU"/>
+        </w:rPr>
+        <w:t xml:space="preserve">Таблица </w:t>
+      </w:r>
+      <w:r>
+        <w:rPr>
+          <w:lang w:val="ru-RU"/>
+        </w:rPr>
+        <w:t>2</w:t>
+      </w:r>
+      <w:r>
+        <w:rPr>
+          <w:lang w:val="ru-RU"/>
+        </w:rPr>
+        <w:t xml:space="preserve"> – Серия опытов с </w:t>
+      </w:r>
+      <w:r>
+        <w:rPr>
+          <w:lang w:val="ru-RU"/>
+        </w:rPr>
+        <w:t>индуктивностью</w:t>
+      </w:r>
+      <w:r>
+        <w:rPr>
+          <w:lang w:val="ru-RU"/>
+        </w:rPr>
+        <w:t xml:space="preserve"> в цепях постоянного напряжения</w:t>
+      </w:r>
+    </w:p>
+    <w:p>
+      <w:pPr>
+        <w:pStyle w:val="3"/>
+        <w:rPr>
+          <w:lang w:val="ru-RU"/>
+        </w:rPr>
+      </w:pPr>
+      <w:r>
+        <w:rPr>
+          <w:lang w:val="ru-RU"/>
+        </w:rPr>
+        <w:t>Выводы</w:t>
+      </w:r>
+    </w:p>
+    <w:p>
+      <w:pPr>
+        <w:pStyle w:val="ab"/>
+        <w:numPr>
+          <w:ilvl w:val="0"/>
+          <w:numId w:val="1"/>
+        </w:numPr>
+        <w:rPr>
+          <w:lang w:val="ru-RU"/>
+        </w:rPr>
+      </w:pPr>
+      <w:r>
+        <w:rPr>
+          <w:lang w:val="ru-RU"/>
+        </w:rPr>
+        <w:t>Сопротивление емкости по постоянному току равно бесконечности:</w:t>
+      </w:r>
+      <w:r>
+        <w:rPr>
+          <w:lang w:val="ru-RU"/>
+        </w:rPr>
+        <w:t xml:space="preserve"> </w:t>
+      </w:r>
+      <m:oMath>
+        <m:sSub>
+          <m:sSubPr>
+            <m:ctrlPr>
+              <w:rPr>
+                <w:rFonts w:ascii="Cambria Math" w:hAnsi="Cambria Math"/>
+                <w:i/>
+                <w:lang w:val="ru-RU"/>
+              </w:rPr>
+            </m:ctrlPr>
+          </m:sSubPr>
+          <m:e>
+            <m:r>
+              <w:rPr>
+                <w:rFonts w:ascii="Cambria Math" w:hAnsi="Cambria Math"/>
+              </w:rPr>
+              <m:t>X</m:t>
+            </m:r>
+          </m:e>
+          <m:sub>
+            <m:r>
+              <w:rPr>
+                <w:rFonts w:ascii="Cambria Math" w:hAnsi="Cambria Math"/>
+                <w:lang w:val="ru-RU"/>
+              </w:rPr>
+              <m:t>c</m:t>
+            </m:r>
+          </m:sub>
+        </m:sSub>
+        <m:r>
+          <w:rPr>
+            <w:rFonts w:ascii="Cambria Math" w:hAnsi="Cambria Math"/>
+            <w:lang w:val="ru-RU"/>
+          </w:rPr>
+          <m:t>=</m:t>
+        </m:r>
+        <m:f>
+          <m:fPr>
+            <m:ctrlPr>
+              <w:rPr>
+                <w:rFonts w:ascii="Cambria Math" w:hAnsi="Cambria Math"/>
+                <w:i/>
+                <w:lang w:val="ru-RU"/>
+              </w:rPr>
+            </m:ctrlPr>
+          </m:fPr>
+          <m:num>
+            <m:r>
+              <w:rPr>
+                <w:rFonts w:ascii="Cambria Math" w:hAnsi="Cambria Math"/>
+                <w:lang w:val="ru-RU"/>
+              </w:rPr>
+              <m:t>1</m:t>
+            </m:r>
+          </m:num>
+          <m:den>
+            <m:r>
+              <w:rPr>
+                <w:rFonts w:ascii="Cambria Math" w:hAnsi="Cambria Math"/>
+                <w:lang w:val="ru-RU"/>
+              </w:rPr>
+              <m:t>2πfC</m:t>
+            </m:r>
+          </m:den>
+        </m:f>
+        <m:r>
+          <w:rPr>
+            <w:rFonts w:ascii="Cambria Math" w:hAnsi="Cambria Math"/>
+            <w:lang w:val="ru-RU"/>
+          </w:rPr>
+          <m:t>=</m:t>
+        </m:r>
+        <m:f>
+          <m:fPr>
+            <m:ctrlPr>
+              <w:rPr>
+                <w:rFonts w:ascii="Cambria Math" w:hAnsi="Cambria Math"/>
+                <w:i/>
+                <w:lang w:val="ru-RU"/>
+              </w:rPr>
+            </m:ctrlPr>
+          </m:fPr>
+          <m:num>
+            <m:r>
+              <w:rPr>
+                <w:rFonts w:ascii="Cambria Math" w:hAnsi="Cambria Math"/>
+                <w:lang w:val="ru-RU"/>
+              </w:rPr>
+              <m:t>1</m:t>
+            </m:r>
+          </m:num>
+          <m:den>
+            <m:r>
+              <w:rPr>
+                <w:rFonts w:ascii="Cambria Math" w:hAnsi="Cambria Math"/>
+                <w:lang w:val="ru-RU"/>
+              </w:rPr>
+              <m:t>2πC∙0</m:t>
+            </m:r>
+          </m:den>
+        </m:f>
+        <m:r>
+          <w:rPr>
+            <w:rFonts w:ascii="Cambria Math" w:hAnsi="Cambria Math"/>
+            <w:lang w:val="ru-RU"/>
+          </w:rPr>
+          <m:t>=∞</m:t>
+        </m:r>
+      </m:oMath>
+      <w:r>
+        <w:rPr>
+          <w:rFonts w:eastAsiaTheme="minorEastAsia"/>
+          <w:lang w:val="ru-RU"/>
+        </w:rPr>
+        <w:t>.</w:t>
+      </w:r>
+    </w:p>
+    <w:p>
+      <w:pPr>
+        <w:pStyle w:val="ab"/>
+        <w:numPr>
+          <w:ilvl w:val="0"/>
+          <w:numId w:val="1"/>
+        </w:numPr>
+        <w:rPr>
+          <w:lang w:val="ru-RU"/>
+        </w:rPr>
+      </w:pPr>
+      <w:r>
+        <w:rPr>
+          <w:lang w:val="ru-RU"/>
+        </w:rPr>
+        <w:t xml:space="preserve">Сопротивление индуктивности по постоянному току равно нулю: </w:t>
+      </w:r>
+      <m:oMath>
+        <m:sSub>
+          <m:sSubPr>
+            <m:ctrlPr>
+              <w:rPr>
+                <w:rFonts w:ascii="Cambria Math" w:hAnsi="Cambria Math"/>
+                <w:i/>
+                <w:lang w:val="ru-RU"/>
+              </w:rPr>
+            </m:ctrlPr>
+          </m:sSubPr>
+          <m:e>
+            <m:r>
+              <w:rPr>
+                <w:rFonts w:ascii="Cambria Math" w:hAnsi="Cambria Math"/>
+                <w:lang w:val="ru-RU"/>
+              </w:rPr>
+              <m:t>X</m:t>
+            </m:r>
+          </m:e>
+          <m:sub>
+            <m:r>
+              <w:rPr>
+                <w:rFonts w:ascii="Cambria Math" w:hAnsi="Cambria Math"/>
+                <w:lang w:val="ru-RU"/>
+              </w:rPr>
+              <m:t>L</m:t>
+            </m:r>
+          </m:sub>
+        </m:sSub>
+        <m:r>
+          <w:rPr>
+            <w:rFonts w:ascii="Cambria Math" w:hAnsi="Cambria Math"/>
+            <w:lang w:val="ru-RU"/>
+          </w:rPr>
+          <m:t>=2πfL=2πL∙0=0</m:t>
+        </m:r>
+      </m:oMath>
+      <w:r>
+        <w:rPr>
+          <w:rFonts w:eastAsiaTheme="minorEastAsia"/>
+          <w:lang w:val="ru-RU"/>
+        </w:rPr>
+        <w:t>.</w:t>
+      </w:r>
+    </w:p>
+    <w:p>
+      <w:pPr>
+        <w:pStyle w:val="ab"/>
+        <w:numPr>
+          <w:ilvl w:val="0"/>
+          <w:numId w:val="1"/>
+        </w:numPr>
+        <w:rPr>
+          <w:lang w:val="ru-RU"/>
+        </w:rPr>
+      </w:pPr>
+      <w:r>
+        <w:rPr>
+          <w:rFonts w:eastAsiaTheme="minorEastAsia"/>
+          <w:lang w:val="ru-RU"/>
+        </w:rPr>
+        <w:t xml:space="preserve">Падение напряжения на резисторе в цепи постоянного тока подчиняется закону Ома: </w:t>
+      </w:r>
+      <m:oMath>
+        <m:r>
+          <w:rPr>
+            <w:rFonts w:ascii="Cambria Math" w:eastAsiaTheme="minorEastAsia" w:hAnsi="Cambria Math"/>
+            <w:lang w:val="ru-RU"/>
+          </w:rPr>
+          <m:t>U=IR</m:t>
+        </m:r>
+      </m:oMath>
+      <w:r>
+        <w:rPr>
+          <w:rFonts w:eastAsiaTheme="minorEastAsia"/>
+          <w:lang w:val="ru-RU"/>
+        </w:rPr>
+        <w:t>.</w:t>
+      </w:r>
+    </w:p>
+    <w:p>
+      <w:pPr>
+        <w:pStyle w:val="1"/>
+        <w:rPr>
+          <w:lang w:val="ru-RU"/>
+        </w:rPr>
+      </w:pPr>
+      <w:r>
+        <w:rPr>
+          <w:lang w:val="ru-RU"/>
+        </w:rPr>
+        <w:t>Задание 2 – Конденсатор в цепях переменного напряжения</w:t>
+      </w:r>
+    </w:p>
+    <w:p>
+      <w:pPr>
+        <w:pStyle w:val="3"/>
+        <w:rPr>
+          <w:lang w:val="ru-RU"/>
+        </w:rPr>
+      </w:pPr>
+      <w:r>
+        <w:rPr>
+          <w:lang w:val="ru-RU"/>
+        </w:rPr>
+        <w:t>Серия 1 – Частота переменного тока фиксирована, меняется емкость конденсатора</w:t>
+      </w:r>
+    </w:p>
+    <w:p>
+      <w:pPr>
+        <w:rPr>
+          <w:lang w:val="ru-RU"/>
+        </w:rPr>
+      </w:pPr>
       <w:bookmarkStart w:id="0" w:name="_GoBack"/>
       <w:bookmarkEnd w:id="0"/>
     </w:p>
+    <w:p>
+      <w:pPr>
+        <w:pStyle w:val="3"/>
+        <w:rPr>
+          <w:lang w:val="ru-RU"/>
+        </w:rPr>
+      </w:pPr>
+      <w:r>
+        <w:rPr>
+          <w:lang w:val="ru-RU"/>
+        </w:rPr>
+        <w:t>Серия 2 – Емкость конденсатора фиксирована, меняется частота переменного тока</w:t>
+      </w:r>
+    </w:p>
     <w:sectPr>
-      <w:footerReference w:type="default" r:id="rId7"/>
+      <w:footerReference w:type="default" r:id="rId12"/>
+      <w:footerReference w:type="first" r:id="rId13"/>
       <w:pgSz w:w="12240" w:h="15840"/>
       <w:pgMar w:top="1134" w:right="850" w:bottom="1134" w:left="1701" w:header="720" w:footer="720" w:gutter="0"/>
       <w:cols w:space="720"/>
+      <w:titlePg/>
       <w:docGrid w:linePitch="360"/>
     </w:sectPr>
   </w:body>
@@ -590,6 +2408,47 @@
 </file>
 
 <file path=word/footer1.xml><?xml version="1.0" encoding="utf-8"?>
+<w:ftr xmlns:wpc="http://schemas.microsoft.com/office/word/2010/wordprocessingCanvas" xmlns:mc="http://schemas.openxmlformats.org/markup-compatibility/2006" xmlns:o="urn:schemas-microsoft-com:office:office" xmlns:r="http://schemas.openxmlformats.org/officeDocument/2006/relationships" xmlns:m="http://schemas.openxmlformats.org/officeDocument/2006/math" xmlns:v="urn:schemas-microsoft-com:vml" xmlns:wp14="http://schemas.microsoft.com/office/word/2010/wordprocessingDrawing" xmlns:wp="http://schemas.openxmlformats.org/drawingml/2006/wordprocessingDrawing" xmlns:w10="urn:schemas-microsoft-com:office:word" xmlns:w="http://schemas.openxmlformats.org/wordprocessingml/2006/main" xmlns:w14="http://schemas.microsoft.com/office/word/2010/wordml" xmlns:wpg="http://schemas.microsoft.com/office/word/2010/wordprocessingGroup" xmlns:wpi="http://schemas.microsoft.com/office/word/2010/wordprocessingInk" xmlns:wne="http://schemas.microsoft.com/office/word/2006/wordml" xmlns:wps="http://schemas.microsoft.com/office/word/2010/wordprocessingShape" mc:Ignorable="w14 wp14">
+  <w:sdt>
+    <w:sdtPr>
+      <w:id w:val="1091976973"/>
+      <w:docPartObj>
+        <w:docPartGallery w:val="Page Numbers (Bottom of Page)"/>
+        <w:docPartUnique/>
+      </w:docPartObj>
+    </w:sdtPr>
+    <w:sdtContent>
+      <w:p>
+        <w:pPr>
+          <w:pStyle w:val="a6"/>
+          <w:jc w:val="right"/>
+        </w:pPr>
+        <w:r>
+          <w:fldChar w:fldCharType="begin"/>
+        </w:r>
+        <w:r>
+          <w:instrText>PAGE   \* MERGEFORMAT</w:instrText>
+        </w:r>
+        <w:r>
+          <w:fldChar w:fldCharType="separate"/>
+        </w:r>
+        <w:r>
+          <w:rPr>
+            <w:noProof/>
+            <w:lang w:val="ru-RU"/>
+          </w:rPr>
+          <w:t>4</w:t>
+        </w:r>
+        <w:r>
+          <w:fldChar w:fldCharType="end"/>
+        </w:r>
+      </w:p>
+    </w:sdtContent>
+  </w:sdt>
+</w:ftr>
+</file>
+
+<file path=word/footer2.xml><?xml version="1.0" encoding="utf-8"?>
 <w:ftr xmlns:wpc="http://schemas.microsoft.com/office/word/2010/wordprocessingCanvas" xmlns:mc="http://schemas.openxmlformats.org/markup-compatibility/2006" xmlns:o="urn:schemas-microsoft-com:office:office" xmlns:r="http://schemas.openxmlformats.org/officeDocument/2006/relationships" xmlns:m="http://schemas.openxmlformats.org/officeDocument/2006/math" xmlns:v="urn:schemas-microsoft-com:vml" xmlns:wp14="http://schemas.microsoft.com/office/word/2010/wordprocessingDrawing" xmlns:wp="http://schemas.openxmlformats.org/drawingml/2006/wordprocessingDrawing" xmlns:w10="urn:schemas-microsoft-com:office:word" xmlns:w="http://schemas.openxmlformats.org/wordprocessingml/2006/main" xmlns:w14="http://schemas.microsoft.com/office/word/2010/wordml" xmlns:wpg="http://schemas.microsoft.com/office/word/2010/wordprocessingGroup" xmlns:wpi="http://schemas.microsoft.com/office/word/2010/wordprocessingInk" xmlns:wne="http://schemas.microsoft.com/office/word/2006/wordml" xmlns:wps="http://schemas.microsoft.com/office/word/2010/wordprocessingShape" mc:Ignorable="w14 wp14">
   <w:p>
     <w:pPr>
@@ -610,6 +2469,9 @@
     <w:pPr>
       <w:pStyle w:val="a6"/>
       <w:jc w:val="center"/>
+      <w:rPr>
+        <w:lang w:val="ru-RU"/>
+      </w:rPr>
     </w:pPr>
     <w:r>
       <w:rPr>
@@ -618,11 +2480,6 @@
       <w:t>2012</w:t>
     </w:r>
   </w:p>
-  <w:p>
-    <w:pPr>
-      <w:pStyle w:val="a6"/>
-    </w:pPr>
-  </w:p>
 </w:ftr>
 </file>
 
@@ -649,6 +2506,100 @@
     </w:p>
   </w:footnote>
 </w:footnotes>
+</file>
+
+<file path=word/numbering.xml><?xml version="1.0" encoding="utf-8"?>
+<w:numbering xmlns:wpc="http://schemas.microsoft.com/office/word/2010/wordprocessingCanvas" xmlns:mc="http://schemas.openxmlformats.org/markup-compatibility/2006" xmlns:o="urn:schemas-microsoft-com:office:office" xmlns:r="http://schemas.openxmlformats.org/officeDocument/2006/relationships" xmlns:m="http://schemas.openxmlformats.org/officeDocument/2006/math" xmlns:v="urn:schemas-microsoft-com:vml" xmlns:wp14="http://schemas.microsoft.com/office/word/2010/wordprocessingDrawing" xmlns:wp="http://schemas.openxmlformats.org/drawingml/2006/wordprocessingDrawing" xmlns:w10="urn:schemas-microsoft-com:office:word" xmlns:w="http://schemas.openxmlformats.org/wordprocessingml/2006/main" xmlns:w14="http://schemas.microsoft.com/office/word/2010/wordml" xmlns:wpg="http://schemas.microsoft.com/office/word/2010/wordprocessingGroup" xmlns:wpi="http://schemas.microsoft.com/office/word/2010/wordprocessingInk" xmlns:wne="http://schemas.microsoft.com/office/word/2006/wordml" xmlns:wps="http://schemas.microsoft.com/office/word/2010/wordprocessingShape" mc:Ignorable="w14 wp14">
+  <w:abstractNum w:abstractNumId="0">
+    <w:nsid w:val="00CD794D"/>
+    <w:multiLevelType w:val="hybridMultilevel"/>
+    <w:tmpl w:val="7DCEBF5C"/>
+    <w:lvl w:ilvl="0" w:tplc="0409000F">
+      <w:start w:val="1"/>
+      <w:numFmt w:val="decimal"/>
+      <w:lvlText w:val="%1."/>
+      <w:lvlJc w:val="left"/>
+      <w:pPr>
+        <w:ind w:left="720" w:hanging="360"/>
+      </w:pPr>
+    </w:lvl>
+    <w:lvl w:ilvl="1" w:tplc="04090019" w:tentative="1">
+      <w:start w:val="1"/>
+      <w:numFmt w:val="lowerLetter"/>
+      <w:lvlText w:val="%2."/>
+      <w:lvlJc w:val="left"/>
+      <w:pPr>
+        <w:ind w:left="1440" w:hanging="360"/>
+      </w:pPr>
+    </w:lvl>
+    <w:lvl w:ilvl="2" w:tplc="0409001B" w:tentative="1">
+      <w:start w:val="1"/>
+      <w:numFmt w:val="lowerRoman"/>
+      <w:lvlText w:val="%3."/>
+      <w:lvlJc w:val="right"/>
+      <w:pPr>
+        <w:ind w:left="2160" w:hanging="180"/>
+      </w:pPr>
+    </w:lvl>
+    <w:lvl w:ilvl="3" w:tplc="0409000F" w:tentative="1">
+      <w:start w:val="1"/>
+      <w:numFmt w:val="decimal"/>
+      <w:lvlText w:val="%4."/>
+      <w:lvlJc w:val="left"/>
+      <w:pPr>
+        <w:ind w:left="2880" w:hanging="360"/>
+      </w:pPr>
+    </w:lvl>
+    <w:lvl w:ilvl="4" w:tplc="04090019" w:tentative="1">
+      <w:start w:val="1"/>
+      <w:numFmt w:val="lowerLetter"/>
+      <w:lvlText w:val="%5."/>
+      <w:lvlJc w:val="left"/>
+      <w:pPr>
+        <w:ind w:left="3600" w:hanging="360"/>
+      </w:pPr>
+    </w:lvl>
+    <w:lvl w:ilvl="5" w:tplc="0409001B" w:tentative="1">
+      <w:start w:val="1"/>
+      <w:numFmt w:val="lowerRoman"/>
+      <w:lvlText w:val="%6."/>
+      <w:lvlJc w:val="right"/>
+      <w:pPr>
+        <w:ind w:left="4320" w:hanging="180"/>
+      </w:pPr>
+    </w:lvl>
+    <w:lvl w:ilvl="6" w:tplc="0409000F" w:tentative="1">
+      <w:start w:val="1"/>
+      <w:numFmt w:val="decimal"/>
+      <w:lvlText w:val="%7."/>
+      <w:lvlJc w:val="left"/>
+      <w:pPr>
+        <w:ind w:left="5040" w:hanging="360"/>
+      </w:pPr>
+    </w:lvl>
+    <w:lvl w:ilvl="7" w:tplc="04090019" w:tentative="1">
+      <w:start w:val="1"/>
+      <w:numFmt w:val="lowerLetter"/>
+      <w:lvlText w:val="%8."/>
+      <w:lvlJc w:val="left"/>
+      <w:pPr>
+        <w:ind w:left="5760" w:hanging="360"/>
+      </w:pPr>
+    </w:lvl>
+    <w:lvl w:ilvl="8" w:tplc="0409001B" w:tentative="1">
+      <w:start w:val="1"/>
+      <w:numFmt w:val="lowerRoman"/>
+      <w:lvlText w:val="%9."/>
+      <w:lvlJc w:val="right"/>
+      <w:pPr>
+        <w:ind w:left="6480" w:hanging="180"/>
+      </w:pPr>
+    </w:lvl>
+  </w:abstractNum>
+  <w:num w:numId="1">
+    <w:abstractNumId w:val="0"/>
+  </w:num>
+</w:numbering>
 </file>
 
 <file path=word/styles.xml><?xml version="1.0" encoding="utf-8"?>
@@ -858,6 +2809,28 @@
       <w:szCs w:val="26"/>
     </w:rPr>
   </w:style>
+  <w:style w:type="paragraph" w:styleId="3">
+    <w:name w:val="heading 3"/>
+    <w:basedOn w:val="a"/>
+    <w:next w:val="a"/>
+    <w:link w:val="30"/>
+    <w:uiPriority w:val="9"/>
+    <w:unhideWhenUsed/>
+    <w:qFormat/>
+    <w:rsid w:val="00DC0B10"/>
+    <w:pPr>
+      <w:keepNext/>
+      <w:keepLines/>
+      <w:spacing w:before="200" w:after="0"/>
+      <w:outlineLvl w:val="2"/>
+    </w:pPr>
+    <w:rPr>
+      <w:rFonts w:asciiTheme="majorHAnsi" w:eastAsiaTheme="majorEastAsia" w:hAnsiTheme="majorHAnsi" w:cstheme="majorBidi"/>
+      <w:b/>
+      <w:bCs/>
+      <w:color w:val="4F81BD" w:themeColor="accent1"/>
+    </w:rPr>
+  </w:style>
   <w:style w:type="character" w:default="1" w:styleId="a0">
     <w:name w:val="Default Paragraph Font"/>
     <w:uiPriority w:val="1"/>
@@ -1014,6 +2987,355 @@
       <w:sz w:val="28"/>
       <w:szCs w:val="28"/>
     </w:rPr>
+  </w:style>
+  <w:style w:type="character" w:customStyle="1" w:styleId="30">
+    <w:name w:val="Заголовок 3 Знак"/>
+    <w:basedOn w:val="a0"/>
+    <w:link w:val="3"/>
+    <w:uiPriority w:val="9"/>
+    <w:rsid w:val="00DC0B10"/>
+    <w:rPr>
+      <w:rFonts w:asciiTheme="majorHAnsi" w:eastAsiaTheme="majorEastAsia" w:hAnsiTheme="majorHAnsi" w:cstheme="majorBidi"/>
+      <w:b/>
+      <w:bCs/>
+      <w:color w:val="4F81BD" w:themeColor="accent1"/>
+    </w:rPr>
+  </w:style>
+  <w:style w:type="character" w:styleId="aa">
+    <w:name w:val="Placeholder Text"/>
+    <w:basedOn w:val="a0"/>
+    <w:uiPriority w:val="99"/>
+    <w:semiHidden/>
+    <w:rsid w:val="009A47A0"/>
+    <w:rPr>
+      <w:color w:val="808080"/>
+    </w:rPr>
+  </w:style>
+  <w:style w:type="table" w:styleId="-1">
+    <w:name w:val="Light Shading Accent 1"/>
+    <w:basedOn w:val="a1"/>
+    <w:uiPriority w:val="60"/>
+    <w:rsid w:val="00007D5C"/>
+    <w:pPr>
+      <w:spacing w:after="0" w:line="240" w:lineRule="auto"/>
+    </w:pPr>
+    <w:rPr>
+      <w:color w:val="365F91" w:themeColor="accent1" w:themeShade="BF"/>
+    </w:rPr>
+    <w:tblPr>
+      <w:tblStyleRowBandSize w:val="1"/>
+      <w:tblStyleColBandSize w:val="1"/>
+      <w:tblInd w:w="0" w:type="dxa"/>
+      <w:tblBorders>
+        <w:top w:val="single" w:sz="8" w:space="0" w:color="4F81BD" w:themeColor="accent1"/>
+        <w:bottom w:val="single" w:sz="8" w:space="0" w:color="4F81BD" w:themeColor="accent1"/>
+      </w:tblBorders>
+      <w:tblCellMar>
+        <w:top w:w="0" w:type="dxa"/>
+        <w:left w:w="108" w:type="dxa"/>
+        <w:bottom w:w="0" w:type="dxa"/>
+        <w:right w:w="108" w:type="dxa"/>
+      </w:tblCellMar>
+    </w:tblPr>
+    <w:tblStylePr w:type="firstRow">
+      <w:pPr>
+        <w:spacing w:before="0" w:after="0" w:line="240" w:lineRule="auto"/>
+      </w:pPr>
+      <w:rPr>
+        <w:b/>
+        <w:bCs/>
+      </w:rPr>
+      <w:tblPr/>
+      <w:tcPr>
+        <w:tcBorders>
+          <w:top w:val="single" w:sz="8" w:space="0" w:color="4F81BD" w:themeColor="accent1"/>
+          <w:left w:val="nil"/>
+          <w:bottom w:val="single" w:sz="8" w:space="0" w:color="4F81BD" w:themeColor="accent1"/>
+          <w:right w:val="nil"/>
+          <w:insideH w:val="nil"/>
+          <w:insideV w:val="nil"/>
+        </w:tcBorders>
+      </w:tcPr>
+    </w:tblStylePr>
+    <w:tblStylePr w:type="lastRow">
+      <w:pPr>
+        <w:spacing w:before="0" w:after="0" w:line="240" w:lineRule="auto"/>
+      </w:pPr>
+      <w:rPr>
+        <w:b/>
+        <w:bCs/>
+      </w:rPr>
+      <w:tblPr/>
+      <w:tcPr>
+        <w:tcBorders>
+          <w:top w:val="single" w:sz="8" w:space="0" w:color="4F81BD" w:themeColor="accent1"/>
+          <w:left w:val="nil"/>
+          <w:bottom w:val="single" w:sz="8" w:space="0" w:color="4F81BD" w:themeColor="accent1"/>
+          <w:right w:val="nil"/>
+          <w:insideH w:val="nil"/>
+          <w:insideV w:val="nil"/>
+        </w:tcBorders>
+      </w:tcPr>
+    </w:tblStylePr>
+    <w:tblStylePr w:type="firstCol">
+      <w:rPr>
+        <w:b/>
+        <w:bCs/>
+      </w:rPr>
+    </w:tblStylePr>
+    <w:tblStylePr w:type="lastCol">
+      <w:rPr>
+        <w:b/>
+        <w:bCs/>
+      </w:rPr>
+    </w:tblStylePr>
+    <w:tblStylePr w:type="band1Vert">
+      <w:tblPr/>
+      <w:tcPr>
+        <w:tcBorders>
+          <w:left w:val="nil"/>
+          <w:right w:val="nil"/>
+          <w:insideH w:val="nil"/>
+          <w:insideV w:val="nil"/>
+        </w:tcBorders>
+        <w:shd w:val="clear" w:color="auto" w:fill="D3DFEE" w:themeFill="accent1" w:themeFillTint="3F"/>
+      </w:tcPr>
+    </w:tblStylePr>
+    <w:tblStylePr w:type="band1Horz">
+      <w:tblPr/>
+      <w:tcPr>
+        <w:tcBorders>
+          <w:left w:val="nil"/>
+          <w:right w:val="nil"/>
+          <w:insideH w:val="nil"/>
+          <w:insideV w:val="nil"/>
+        </w:tcBorders>
+        <w:shd w:val="clear" w:color="auto" w:fill="D3DFEE" w:themeFill="accent1" w:themeFillTint="3F"/>
+      </w:tcPr>
+    </w:tblStylePr>
+  </w:style>
+  <w:style w:type="table" w:styleId="1-1">
+    <w:name w:val="Medium List 1 Accent 1"/>
+    <w:basedOn w:val="a1"/>
+    <w:uiPriority w:val="65"/>
+    <w:rsid w:val="00007D5C"/>
+    <w:pPr>
+      <w:spacing w:after="0" w:line="240" w:lineRule="auto"/>
+    </w:pPr>
+    <w:rPr>
+      <w:color w:val="000000" w:themeColor="text1"/>
+    </w:rPr>
+    <w:tblPr>
+      <w:tblStyleRowBandSize w:val="1"/>
+      <w:tblStyleColBandSize w:val="1"/>
+      <w:tblInd w:w="0" w:type="dxa"/>
+      <w:tblBorders>
+        <w:top w:val="single" w:sz="8" w:space="0" w:color="4F81BD" w:themeColor="accent1"/>
+        <w:bottom w:val="single" w:sz="8" w:space="0" w:color="4F81BD" w:themeColor="accent1"/>
+      </w:tblBorders>
+      <w:tblCellMar>
+        <w:top w:w="0" w:type="dxa"/>
+        <w:left w:w="108" w:type="dxa"/>
+        <w:bottom w:w="0" w:type="dxa"/>
+        <w:right w:w="108" w:type="dxa"/>
+      </w:tblCellMar>
+    </w:tblPr>
+    <w:tblStylePr w:type="firstRow">
+      <w:rPr>
+        <w:rFonts w:asciiTheme="majorHAnsi" w:eastAsiaTheme="majorEastAsia" w:hAnsiTheme="majorHAnsi" w:cstheme="majorBidi"/>
+      </w:rPr>
+      <w:tblPr/>
+      <w:tcPr>
+        <w:tcBorders>
+          <w:top w:val="nil"/>
+          <w:bottom w:val="single" w:sz="8" w:space="0" w:color="4F81BD" w:themeColor="accent1"/>
+        </w:tcBorders>
+      </w:tcPr>
+    </w:tblStylePr>
+    <w:tblStylePr w:type="lastRow">
+      <w:rPr>
+        <w:b/>
+        <w:bCs/>
+        <w:color w:val="1F497D" w:themeColor="text2"/>
+      </w:rPr>
+      <w:tblPr/>
+      <w:tcPr>
+        <w:tcBorders>
+          <w:top w:val="single" w:sz="8" w:space="0" w:color="4F81BD" w:themeColor="accent1"/>
+          <w:bottom w:val="single" w:sz="8" w:space="0" w:color="4F81BD" w:themeColor="accent1"/>
+        </w:tcBorders>
+      </w:tcPr>
+    </w:tblStylePr>
+    <w:tblStylePr w:type="firstCol">
+      <w:rPr>
+        <w:b/>
+        <w:bCs/>
+      </w:rPr>
+    </w:tblStylePr>
+    <w:tblStylePr w:type="lastCol">
+      <w:rPr>
+        <w:b/>
+        <w:bCs/>
+      </w:rPr>
+      <w:tblPr/>
+      <w:tcPr>
+        <w:tcBorders>
+          <w:top w:val="single" w:sz="8" w:space="0" w:color="4F81BD" w:themeColor="accent1"/>
+          <w:bottom w:val="single" w:sz="8" w:space="0" w:color="4F81BD" w:themeColor="accent1"/>
+        </w:tcBorders>
+      </w:tcPr>
+    </w:tblStylePr>
+    <w:tblStylePr w:type="band1Vert">
+      <w:tblPr/>
+      <w:tcPr>
+        <w:shd w:val="clear" w:color="auto" w:fill="D3DFEE" w:themeFill="accent1" w:themeFillTint="3F"/>
+      </w:tcPr>
+    </w:tblStylePr>
+    <w:tblStylePr w:type="band1Horz">
+      <w:tblPr/>
+      <w:tcPr>
+        <w:shd w:val="clear" w:color="auto" w:fill="D3DFEE" w:themeFill="accent1" w:themeFillTint="3F"/>
+      </w:tcPr>
+    </w:tblStylePr>
+  </w:style>
+  <w:style w:type="table" w:styleId="2-1">
+    <w:name w:val="Medium List 2 Accent 1"/>
+    <w:basedOn w:val="a1"/>
+    <w:uiPriority w:val="66"/>
+    <w:rsid w:val="00007D5C"/>
+    <w:pPr>
+      <w:spacing w:after="0" w:line="240" w:lineRule="auto"/>
+    </w:pPr>
+    <w:rPr>
+      <w:rFonts w:asciiTheme="majorHAnsi" w:eastAsiaTheme="majorEastAsia" w:hAnsiTheme="majorHAnsi" w:cstheme="majorBidi"/>
+      <w:color w:val="000000" w:themeColor="text1"/>
+    </w:rPr>
+    <w:tblPr>
+      <w:tblStyleRowBandSize w:val="1"/>
+      <w:tblStyleColBandSize w:val="1"/>
+      <w:tblInd w:w="0" w:type="dxa"/>
+      <w:tblBorders>
+        <w:top w:val="single" w:sz="8" w:space="0" w:color="4F81BD" w:themeColor="accent1"/>
+        <w:left w:val="single" w:sz="8" w:space="0" w:color="4F81BD" w:themeColor="accent1"/>
+        <w:bottom w:val="single" w:sz="8" w:space="0" w:color="4F81BD" w:themeColor="accent1"/>
+        <w:right w:val="single" w:sz="8" w:space="0" w:color="4F81BD" w:themeColor="accent1"/>
+      </w:tblBorders>
+      <w:tblCellMar>
+        <w:top w:w="0" w:type="dxa"/>
+        <w:left w:w="108" w:type="dxa"/>
+        <w:bottom w:w="0" w:type="dxa"/>
+        <w:right w:w="108" w:type="dxa"/>
+      </w:tblCellMar>
+    </w:tblPr>
+    <w:tblStylePr w:type="firstRow">
+      <w:rPr>
+        <w:sz w:val="24"/>
+        <w:szCs w:val="24"/>
+      </w:rPr>
+      <w:tblPr/>
+      <w:tcPr>
+        <w:tcBorders>
+          <w:top w:val="nil"/>
+          <w:left w:val="nil"/>
+          <w:bottom w:val="single" w:sz="24" w:space="0" w:color="4F81BD" w:themeColor="accent1"/>
+          <w:right w:val="nil"/>
+          <w:insideH w:val="nil"/>
+          <w:insideV w:val="nil"/>
+        </w:tcBorders>
+        <w:shd w:val="clear" w:color="auto" w:fill="FFFFFF" w:themeFill="background1"/>
+      </w:tcPr>
+    </w:tblStylePr>
+    <w:tblStylePr w:type="lastRow">
+      <w:tblPr/>
+      <w:tcPr>
+        <w:tcBorders>
+          <w:top w:val="single" w:sz="8" w:space="0" w:color="4F81BD" w:themeColor="accent1"/>
+          <w:left w:val="nil"/>
+          <w:bottom w:val="nil"/>
+          <w:right w:val="nil"/>
+          <w:insideH w:val="nil"/>
+          <w:insideV w:val="nil"/>
+        </w:tcBorders>
+        <w:shd w:val="clear" w:color="auto" w:fill="FFFFFF" w:themeFill="background1"/>
+      </w:tcPr>
+    </w:tblStylePr>
+    <w:tblStylePr w:type="firstCol">
+      <w:tblPr/>
+      <w:tcPr>
+        <w:tcBorders>
+          <w:top w:val="nil"/>
+          <w:left w:val="nil"/>
+          <w:bottom w:val="nil"/>
+          <w:right w:val="single" w:sz="8" w:space="0" w:color="4F81BD" w:themeColor="accent1"/>
+          <w:insideH w:val="nil"/>
+          <w:insideV w:val="nil"/>
+        </w:tcBorders>
+        <w:shd w:val="clear" w:color="auto" w:fill="FFFFFF" w:themeFill="background1"/>
+      </w:tcPr>
+    </w:tblStylePr>
+    <w:tblStylePr w:type="lastCol">
+      <w:tblPr/>
+      <w:tcPr>
+        <w:tcBorders>
+          <w:top w:val="nil"/>
+          <w:left w:val="single" w:sz="8" w:space="0" w:color="4F81BD" w:themeColor="accent1"/>
+          <w:bottom w:val="nil"/>
+          <w:right w:val="nil"/>
+          <w:insideH w:val="nil"/>
+          <w:insideV w:val="nil"/>
+        </w:tcBorders>
+        <w:shd w:val="clear" w:color="auto" w:fill="FFFFFF" w:themeFill="background1"/>
+      </w:tcPr>
+    </w:tblStylePr>
+    <w:tblStylePr w:type="band1Vert">
+      <w:tblPr/>
+      <w:tcPr>
+        <w:tcBorders>
+          <w:left w:val="nil"/>
+          <w:right w:val="nil"/>
+          <w:insideH w:val="nil"/>
+          <w:insideV w:val="nil"/>
+        </w:tcBorders>
+        <w:shd w:val="clear" w:color="auto" w:fill="D3DFEE" w:themeFill="accent1" w:themeFillTint="3F"/>
+      </w:tcPr>
+    </w:tblStylePr>
+    <w:tblStylePr w:type="band1Horz">
+      <w:tblPr/>
+      <w:tcPr>
+        <w:tcBorders>
+          <w:top w:val="nil"/>
+          <w:bottom w:val="nil"/>
+          <w:insideH w:val="nil"/>
+          <w:insideV w:val="nil"/>
+        </w:tcBorders>
+        <w:shd w:val="clear" w:color="auto" w:fill="D3DFEE" w:themeFill="accent1" w:themeFillTint="3F"/>
+      </w:tcPr>
+    </w:tblStylePr>
+    <w:tblStylePr w:type="nwCell">
+      <w:tblPr/>
+      <w:tcPr>
+        <w:shd w:val="clear" w:color="auto" w:fill="FFFFFF" w:themeFill="background1"/>
+      </w:tcPr>
+    </w:tblStylePr>
+    <w:tblStylePr w:type="swCell">
+      <w:tblPr/>
+      <w:tcPr>
+        <w:tcBorders>
+          <w:top w:val="nil"/>
+        </w:tcBorders>
+      </w:tcPr>
+    </w:tblStylePr>
+  </w:style>
+  <w:style w:type="paragraph" w:styleId="ab">
+    <w:name w:val="List Paragraph"/>
+    <w:basedOn w:val="a"/>
+    <w:uiPriority w:val="34"/>
+    <w:qFormat/>
+    <w:rsid w:val="00BC2250"/>
+    <w:pPr>
+      <w:ind w:left="720"/>
+      <w:contextualSpacing/>
+    </w:pPr>
   </w:style>
 </w:styles>
 </file>
@@ -1225,6 +3547,28 @@
       <w:szCs w:val="26"/>
     </w:rPr>
   </w:style>
+  <w:style w:type="paragraph" w:styleId="3">
+    <w:name w:val="heading 3"/>
+    <w:basedOn w:val="a"/>
+    <w:next w:val="a"/>
+    <w:link w:val="30"/>
+    <w:uiPriority w:val="9"/>
+    <w:unhideWhenUsed/>
+    <w:qFormat/>
+    <w:rsid w:val="00DC0B10"/>
+    <w:pPr>
+      <w:keepNext/>
+      <w:keepLines/>
+      <w:spacing w:before="200" w:after="0"/>
+      <w:outlineLvl w:val="2"/>
+    </w:pPr>
+    <w:rPr>
+      <w:rFonts w:asciiTheme="majorHAnsi" w:eastAsiaTheme="majorEastAsia" w:hAnsiTheme="majorHAnsi" w:cstheme="majorBidi"/>
+      <w:b/>
+      <w:bCs/>
+      <w:color w:val="4F81BD" w:themeColor="accent1"/>
+    </w:rPr>
+  </w:style>
   <w:style w:type="character" w:default="1" w:styleId="a0">
     <w:name w:val="Default Paragraph Font"/>
     <w:uiPriority w:val="1"/>
@@ -1382,7 +3726,852 @@
       <w:szCs w:val="28"/>
     </w:rPr>
   </w:style>
+  <w:style w:type="character" w:customStyle="1" w:styleId="30">
+    <w:name w:val="Заголовок 3 Знак"/>
+    <w:basedOn w:val="a0"/>
+    <w:link w:val="3"/>
+    <w:uiPriority w:val="9"/>
+    <w:rsid w:val="00DC0B10"/>
+    <w:rPr>
+      <w:rFonts w:asciiTheme="majorHAnsi" w:eastAsiaTheme="majorEastAsia" w:hAnsiTheme="majorHAnsi" w:cstheme="majorBidi"/>
+      <w:b/>
+      <w:bCs/>
+      <w:color w:val="4F81BD" w:themeColor="accent1"/>
+    </w:rPr>
+  </w:style>
+  <w:style w:type="character" w:styleId="aa">
+    <w:name w:val="Placeholder Text"/>
+    <w:basedOn w:val="a0"/>
+    <w:uiPriority w:val="99"/>
+    <w:semiHidden/>
+    <w:rsid w:val="009A47A0"/>
+    <w:rPr>
+      <w:color w:val="808080"/>
+    </w:rPr>
+  </w:style>
+  <w:style w:type="table" w:styleId="-1">
+    <w:name w:val="Light Shading Accent 1"/>
+    <w:basedOn w:val="a1"/>
+    <w:uiPriority w:val="60"/>
+    <w:rsid w:val="00007D5C"/>
+    <w:pPr>
+      <w:spacing w:after="0" w:line="240" w:lineRule="auto"/>
+    </w:pPr>
+    <w:rPr>
+      <w:color w:val="365F91" w:themeColor="accent1" w:themeShade="BF"/>
+    </w:rPr>
+    <w:tblPr>
+      <w:tblStyleRowBandSize w:val="1"/>
+      <w:tblStyleColBandSize w:val="1"/>
+      <w:tblInd w:w="0" w:type="dxa"/>
+      <w:tblBorders>
+        <w:top w:val="single" w:sz="8" w:space="0" w:color="4F81BD" w:themeColor="accent1"/>
+        <w:bottom w:val="single" w:sz="8" w:space="0" w:color="4F81BD" w:themeColor="accent1"/>
+      </w:tblBorders>
+      <w:tblCellMar>
+        <w:top w:w="0" w:type="dxa"/>
+        <w:left w:w="108" w:type="dxa"/>
+        <w:bottom w:w="0" w:type="dxa"/>
+        <w:right w:w="108" w:type="dxa"/>
+      </w:tblCellMar>
+    </w:tblPr>
+    <w:tblStylePr w:type="firstRow">
+      <w:pPr>
+        <w:spacing w:before="0" w:after="0" w:line="240" w:lineRule="auto"/>
+      </w:pPr>
+      <w:rPr>
+        <w:b/>
+        <w:bCs/>
+      </w:rPr>
+      <w:tblPr/>
+      <w:tcPr>
+        <w:tcBorders>
+          <w:top w:val="single" w:sz="8" w:space="0" w:color="4F81BD" w:themeColor="accent1"/>
+          <w:left w:val="nil"/>
+          <w:bottom w:val="single" w:sz="8" w:space="0" w:color="4F81BD" w:themeColor="accent1"/>
+          <w:right w:val="nil"/>
+          <w:insideH w:val="nil"/>
+          <w:insideV w:val="nil"/>
+        </w:tcBorders>
+      </w:tcPr>
+    </w:tblStylePr>
+    <w:tblStylePr w:type="lastRow">
+      <w:pPr>
+        <w:spacing w:before="0" w:after="0" w:line="240" w:lineRule="auto"/>
+      </w:pPr>
+      <w:rPr>
+        <w:b/>
+        <w:bCs/>
+      </w:rPr>
+      <w:tblPr/>
+      <w:tcPr>
+        <w:tcBorders>
+          <w:top w:val="single" w:sz="8" w:space="0" w:color="4F81BD" w:themeColor="accent1"/>
+          <w:left w:val="nil"/>
+          <w:bottom w:val="single" w:sz="8" w:space="0" w:color="4F81BD" w:themeColor="accent1"/>
+          <w:right w:val="nil"/>
+          <w:insideH w:val="nil"/>
+          <w:insideV w:val="nil"/>
+        </w:tcBorders>
+      </w:tcPr>
+    </w:tblStylePr>
+    <w:tblStylePr w:type="firstCol">
+      <w:rPr>
+        <w:b/>
+        <w:bCs/>
+      </w:rPr>
+    </w:tblStylePr>
+    <w:tblStylePr w:type="lastCol">
+      <w:rPr>
+        <w:b/>
+        <w:bCs/>
+      </w:rPr>
+    </w:tblStylePr>
+    <w:tblStylePr w:type="band1Vert">
+      <w:tblPr/>
+      <w:tcPr>
+        <w:tcBorders>
+          <w:left w:val="nil"/>
+          <w:right w:val="nil"/>
+          <w:insideH w:val="nil"/>
+          <w:insideV w:val="nil"/>
+        </w:tcBorders>
+        <w:shd w:val="clear" w:color="auto" w:fill="D3DFEE" w:themeFill="accent1" w:themeFillTint="3F"/>
+      </w:tcPr>
+    </w:tblStylePr>
+    <w:tblStylePr w:type="band1Horz">
+      <w:tblPr/>
+      <w:tcPr>
+        <w:tcBorders>
+          <w:left w:val="nil"/>
+          <w:right w:val="nil"/>
+          <w:insideH w:val="nil"/>
+          <w:insideV w:val="nil"/>
+        </w:tcBorders>
+        <w:shd w:val="clear" w:color="auto" w:fill="D3DFEE" w:themeFill="accent1" w:themeFillTint="3F"/>
+      </w:tcPr>
+    </w:tblStylePr>
+  </w:style>
+  <w:style w:type="table" w:styleId="1-1">
+    <w:name w:val="Medium List 1 Accent 1"/>
+    <w:basedOn w:val="a1"/>
+    <w:uiPriority w:val="65"/>
+    <w:rsid w:val="00007D5C"/>
+    <w:pPr>
+      <w:spacing w:after="0" w:line="240" w:lineRule="auto"/>
+    </w:pPr>
+    <w:rPr>
+      <w:color w:val="000000" w:themeColor="text1"/>
+    </w:rPr>
+    <w:tblPr>
+      <w:tblStyleRowBandSize w:val="1"/>
+      <w:tblStyleColBandSize w:val="1"/>
+      <w:tblInd w:w="0" w:type="dxa"/>
+      <w:tblBorders>
+        <w:top w:val="single" w:sz="8" w:space="0" w:color="4F81BD" w:themeColor="accent1"/>
+        <w:bottom w:val="single" w:sz="8" w:space="0" w:color="4F81BD" w:themeColor="accent1"/>
+      </w:tblBorders>
+      <w:tblCellMar>
+        <w:top w:w="0" w:type="dxa"/>
+        <w:left w:w="108" w:type="dxa"/>
+        <w:bottom w:w="0" w:type="dxa"/>
+        <w:right w:w="108" w:type="dxa"/>
+      </w:tblCellMar>
+    </w:tblPr>
+    <w:tblStylePr w:type="firstRow">
+      <w:rPr>
+        <w:rFonts w:asciiTheme="majorHAnsi" w:eastAsiaTheme="majorEastAsia" w:hAnsiTheme="majorHAnsi" w:cstheme="majorBidi"/>
+      </w:rPr>
+      <w:tblPr/>
+      <w:tcPr>
+        <w:tcBorders>
+          <w:top w:val="nil"/>
+          <w:bottom w:val="single" w:sz="8" w:space="0" w:color="4F81BD" w:themeColor="accent1"/>
+        </w:tcBorders>
+      </w:tcPr>
+    </w:tblStylePr>
+    <w:tblStylePr w:type="lastRow">
+      <w:rPr>
+        <w:b/>
+        <w:bCs/>
+        <w:color w:val="1F497D" w:themeColor="text2"/>
+      </w:rPr>
+      <w:tblPr/>
+      <w:tcPr>
+        <w:tcBorders>
+          <w:top w:val="single" w:sz="8" w:space="0" w:color="4F81BD" w:themeColor="accent1"/>
+          <w:bottom w:val="single" w:sz="8" w:space="0" w:color="4F81BD" w:themeColor="accent1"/>
+        </w:tcBorders>
+      </w:tcPr>
+    </w:tblStylePr>
+    <w:tblStylePr w:type="firstCol">
+      <w:rPr>
+        <w:b/>
+        <w:bCs/>
+      </w:rPr>
+    </w:tblStylePr>
+    <w:tblStylePr w:type="lastCol">
+      <w:rPr>
+        <w:b/>
+        <w:bCs/>
+      </w:rPr>
+      <w:tblPr/>
+      <w:tcPr>
+        <w:tcBorders>
+          <w:top w:val="single" w:sz="8" w:space="0" w:color="4F81BD" w:themeColor="accent1"/>
+          <w:bottom w:val="single" w:sz="8" w:space="0" w:color="4F81BD" w:themeColor="accent1"/>
+        </w:tcBorders>
+      </w:tcPr>
+    </w:tblStylePr>
+    <w:tblStylePr w:type="band1Vert">
+      <w:tblPr/>
+      <w:tcPr>
+        <w:shd w:val="clear" w:color="auto" w:fill="D3DFEE" w:themeFill="accent1" w:themeFillTint="3F"/>
+      </w:tcPr>
+    </w:tblStylePr>
+    <w:tblStylePr w:type="band1Horz">
+      <w:tblPr/>
+      <w:tcPr>
+        <w:shd w:val="clear" w:color="auto" w:fill="D3DFEE" w:themeFill="accent1" w:themeFillTint="3F"/>
+      </w:tcPr>
+    </w:tblStylePr>
+  </w:style>
+  <w:style w:type="table" w:styleId="2-1">
+    <w:name w:val="Medium List 2 Accent 1"/>
+    <w:basedOn w:val="a1"/>
+    <w:uiPriority w:val="66"/>
+    <w:rsid w:val="00007D5C"/>
+    <w:pPr>
+      <w:spacing w:after="0" w:line="240" w:lineRule="auto"/>
+    </w:pPr>
+    <w:rPr>
+      <w:rFonts w:asciiTheme="majorHAnsi" w:eastAsiaTheme="majorEastAsia" w:hAnsiTheme="majorHAnsi" w:cstheme="majorBidi"/>
+      <w:color w:val="000000" w:themeColor="text1"/>
+    </w:rPr>
+    <w:tblPr>
+      <w:tblStyleRowBandSize w:val="1"/>
+      <w:tblStyleColBandSize w:val="1"/>
+      <w:tblInd w:w="0" w:type="dxa"/>
+      <w:tblBorders>
+        <w:top w:val="single" w:sz="8" w:space="0" w:color="4F81BD" w:themeColor="accent1"/>
+        <w:left w:val="single" w:sz="8" w:space="0" w:color="4F81BD" w:themeColor="accent1"/>
+        <w:bottom w:val="single" w:sz="8" w:space="0" w:color="4F81BD" w:themeColor="accent1"/>
+        <w:right w:val="single" w:sz="8" w:space="0" w:color="4F81BD" w:themeColor="accent1"/>
+      </w:tblBorders>
+      <w:tblCellMar>
+        <w:top w:w="0" w:type="dxa"/>
+        <w:left w:w="108" w:type="dxa"/>
+        <w:bottom w:w="0" w:type="dxa"/>
+        <w:right w:w="108" w:type="dxa"/>
+      </w:tblCellMar>
+    </w:tblPr>
+    <w:tblStylePr w:type="firstRow">
+      <w:rPr>
+        <w:sz w:val="24"/>
+        <w:szCs w:val="24"/>
+      </w:rPr>
+      <w:tblPr/>
+      <w:tcPr>
+        <w:tcBorders>
+          <w:top w:val="nil"/>
+          <w:left w:val="nil"/>
+          <w:bottom w:val="single" w:sz="24" w:space="0" w:color="4F81BD" w:themeColor="accent1"/>
+          <w:right w:val="nil"/>
+          <w:insideH w:val="nil"/>
+          <w:insideV w:val="nil"/>
+        </w:tcBorders>
+        <w:shd w:val="clear" w:color="auto" w:fill="FFFFFF" w:themeFill="background1"/>
+      </w:tcPr>
+    </w:tblStylePr>
+    <w:tblStylePr w:type="lastRow">
+      <w:tblPr/>
+      <w:tcPr>
+        <w:tcBorders>
+          <w:top w:val="single" w:sz="8" w:space="0" w:color="4F81BD" w:themeColor="accent1"/>
+          <w:left w:val="nil"/>
+          <w:bottom w:val="nil"/>
+          <w:right w:val="nil"/>
+          <w:insideH w:val="nil"/>
+          <w:insideV w:val="nil"/>
+        </w:tcBorders>
+        <w:shd w:val="clear" w:color="auto" w:fill="FFFFFF" w:themeFill="background1"/>
+      </w:tcPr>
+    </w:tblStylePr>
+    <w:tblStylePr w:type="firstCol">
+      <w:tblPr/>
+      <w:tcPr>
+        <w:tcBorders>
+          <w:top w:val="nil"/>
+          <w:left w:val="nil"/>
+          <w:bottom w:val="nil"/>
+          <w:right w:val="single" w:sz="8" w:space="0" w:color="4F81BD" w:themeColor="accent1"/>
+          <w:insideH w:val="nil"/>
+          <w:insideV w:val="nil"/>
+        </w:tcBorders>
+        <w:shd w:val="clear" w:color="auto" w:fill="FFFFFF" w:themeFill="background1"/>
+      </w:tcPr>
+    </w:tblStylePr>
+    <w:tblStylePr w:type="lastCol">
+      <w:tblPr/>
+      <w:tcPr>
+        <w:tcBorders>
+          <w:top w:val="nil"/>
+          <w:left w:val="single" w:sz="8" w:space="0" w:color="4F81BD" w:themeColor="accent1"/>
+          <w:bottom w:val="nil"/>
+          <w:right w:val="nil"/>
+          <w:insideH w:val="nil"/>
+          <w:insideV w:val="nil"/>
+        </w:tcBorders>
+        <w:shd w:val="clear" w:color="auto" w:fill="FFFFFF" w:themeFill="background1"/>
+      </w:tcPr>
+    </w:tblStylePr>
+    <w:tblStylePr w:type="band1Vert">
+      <w:tblPr/>
+      <w:tcPr>
+        <w:tcBorders>
+          <w:left w:val="nil"/>
+          <w:right w:val="nil"/>
+          <w:insideH w:val="nil"/>
+          <w:insideV w:val="nil"/>
+        </w:tcBorders>
+        <w:shd w:val="clear" w:color="auto" w:fill="D3DFEE" w:themeFill="accent1" w:themeFillTint="3F"/>
+      </w:tcPr>
+    </w:tblStylePr>
+    <w:tblStylePr w:type="band1Horz">
+      <w:tblPr/>
+      <w:tcPr>
+        <w:tcBorders>
+          <w:top w:val="nil"/>
+          <w:bottom w:val="nil"/>
+          <w:insideH w:val="nil"/>
+          <w:insideV w:val="nil"/>
+        </w:tcBorders>
+        <w:shd w:val="clear" w:color="auto" w:fill="D3DFEE" w:themeFill="accent1" w:themeFillTint="3F"/>
+      </w:tcPr>
+    </w:tblStylePr>
+    <w:tblStylePr w:type="nwCell">
+      <w:tblPr/>
+      <w:tcPr>
+        <w:shd w:val="clear" w:color="auto" w:fill="FFFFFF" w:themeFill="background1"/>
+      </w:tcPr>
+    </w:tblStylePr>
+    <w:tblStylePr w:type="swCell">
+      <w:tblPr/>
+      <w:tcPr>
+        <w:tcBorders>
+          <w:top w:val="nil"/>
+        </w:tcBorders>
+      </w:tcPr>
+    </w:tblStylePr>
+  </w:style>
+  <w:style w:type="paragraph" w:styleId="ab">
+    <w:name w:val="List Paragraph"/>
+    <w:basedOn w:val="a"/>
+    <w:uiPriority w:val="34"/>
+    <w:qFormat/>
+    <w:rsid w:val="00BC2250"/>
+    <w:pPr>
+      <w:ind w:left="720"/>
+      <w:contextualSpacing/>
+    </w:pPr>
+  </w:style>
 </w:styles>
+</file>
+
+<file path=word/glossary/document.xml><?xml version="1.0" encoding="utf-8"?>
+<w:glossaryDocument xmlns:wpc="http://schemas.microsoft.com/office/word/2010/wordprocessingCanvas" xmlns:mc="http://schemas.openxmlformats.org/markup-compatibility/2006" xmlns:o="urn:schemas-microsoft-com:office:office" xmlns:r="http://schemas.openxmlformats.org/officeDocument/2006/relationships" xmlns:m="http://schemas.openxmlformats.org/officeDocument/2006/math" xmlns:v="urn:schemas-microsoft-com:vml" xmlns:wp14="http://schemas.microsoft.com/office/word/2010/wordprocessingDrawing" xmlns:wp="http://schemas.openxmlformats.org/drawingml/2006/wordprocessingDrawing" xmlns:w10="urn:schemas-microsoft-com:office:word" xmlns:w="http://schemas.openxmlformats.org/wordprocessingml/2006/main" xmlns:w14="http://schemas.microsoft.com/office/word/2010/wordml" xmlns:wpg="http://schemas.microsoft.com/office/word/2010/wordprocessingGroup" xmlns:wpi="http://schemas.microsoft.com/office/word/2010/wordprocessingInk" xmlns:wne="http://schemas.microsoft.com/office/word/2006/wordml" xmlns:wps="http://schemas.microsoft.com/office/word/2010/wordprocessingShape" mc:Ignorable="w14 wp14"/>
+</file>
+
+<file path=word/glossary/fontTable.xml><?xml version="1.0" encoding="utf-8"?>
+<w:fonts xmlns:mc="http://schemas.openxmlformats.org/markup-compatibility/2006" xmlns:r="http://schemas.openxmlformats.org/officeDocument/2006/relationships" xmlns:w="http://schemas.openxmlformats.org/wordprocessingml/2006/main" xmlns:w14="http://schemas.microsoft.com/office/word/2010/wordml" mc:Ignorable="w14">
+  <w:font w:name="Times New Roman">
+    <w:panose1 w:val="02020603050405020304"/>
+    <w:charset w:val="CC"/>
+    <w:family w:val="roman"/>
+    <w:pitch w:val="variable"/>
+    <w:sig w:usb0="E0002AFF" w:usb1="C0007841" w:usb2="00000009" w:usb3="00000000" w:csb0="000001FF" w:csb1="00000000"/>
+  </w:font>
+  <w:font w:name="Calibri">
+    <w:panose1 w:val="020F0502020204030204"/>
+    <w:charset w:val="CC"/>
+    <w:family w:val="swiss"/>
+    <w:pitch w:val="variable"/>
+    <w:sig w:usb0="E10002FF" w:usb1="4000ACFF" w:usb2="00000009" w:usb3="00000000" w:csb0="0000019F" w:csb1="00000000"/>
+  </w:font>
+  <w:font w:name="Cambria">
+    <w:panose1 w:val="02040503050406030204"/>
+    <w:charset w:val="CC"/>
+    <w:family w:val="roman"/>
+    <w:pitch w:val="variable"/>
+    <w:sig w:usb0="E00002FF" w:usb1="400004FF" w:usb2="00000000" w:usb3="00000000" w:csb0="0000019F" w:csb1="00000000"/>
+  </w:font>
+  <w:font w:name="Tahoma">
+    <w:panose1 w:val="020B0604030504040204"/>
+    <w:charset w:val="CC"/>
+    <w:family w:val="swiss"/>
+    <w:pitch w:val="variable"/>
+    <w:sig w:usb0="E1002EFF" w:usb1="C000605B" w:usb2="00000029" w:usb3="00000000" w:csb0="000101FF" w:csb1="00000000"/>
+  </w:font>
+  <w:font w:name="Cambria Math">
+    <w:panose1 w:val="02040503050406030204"/>
+    <w:charset w:val="CC"/>
+    <w:family w:val="roman"/>
+    <w:pitch w:val="variable"/>
+    <w:sig w:usb0="E00002FF" w:usb1="420024FF" w:usb2="00000000" w:usb3="00000000" w:csb0="0000019F" w:csb1="00000000"/>
+  </w:font>
+</w:fonts>
+</file>
+
+<file path=word/glossary/settings.xml><?xml version="1.0" encoding="utf-8"?>
+<w:settings xmlns:mc="http://schemas.openxmlformats.org/markup-compatibility/2006" xmlns:o="urn:schemas-microsoft-com:office:office" xmlns:r="http://schemas.openxmlformats.org/officeDocument/2006/relationships" xmlns:m="http://schemas.openxmlformats.org/officeDocument/2006/math" xmlns:v="urn:schemas-microsoft-com:vml" xmlns:w10="urn:schemas-microsoft-com:office:word" xmlns:w="http://schemas.openxmlformats.org/wordprocessingml/2006/main" xmlns:w14="http://schemas.microsoft.com/office/word/2010/wordml" xmlns:sl="http://schemas.openxmlformats.org/schemaLibrary/2006/main" mc:Ignorable="w14">
+  <w:view w:val="normal"/>
+  <w:defaultTabStop w:val="720"/>
+  <w:characterSpacingControl w:val="doNotCompress"/>
+  <w:compat>
+    <w:useFELayout/>
+    <w:compatSetting w:name="compatibilityMode" w:uri="http://schemas.microsoft.com/office/word" w:val="14"/>
+    <w:compatSetting w:name="overrideTableStyleFontSizeAndJustification" w:uri="http://schemas.microsoft.com/office/word" w:val="1"/>
+    <w:compatSetting w:name="enableOpenTypeFeatures" w:uri="http://schemas.microsoft.com/office/word" w:val="1"/>
+    <w:compatSetting w:name="doNotFlipMirrorIndents" w:uri="http://schemas.microsoft.com/office/word" w:val="1"/>
+  </w:compat>
+  <w:rsids>
+    <w:rsidRoot w:val="00754F37"/>
+    <w:rsid w:val="00754F37"/>
+    <w:rsid w:val="00971572"/>
+  </w:rsids>
+  <m:mathPr>
+    <m:mathFont m:val="Cambria Math"/>
+    <m:brkBin m:val="before"/>
+    <m:brkBinSub m:val="--"/>
+    <m:smallFrac m:val="0"/>
+    <m:dispDef/>
+    <m:lMargin m:val="0"/>
+    <m:rMargin m:val="0"/>
+    <m:defJc m:val="centerGroup"/>
+    <m:wrapIndent m:val="1440"/>
+    <m:intLim m:val="subSup"/>
+    <m:naryLim m:val="undOvr"/>
+  </m:mathPr>
+  <w:themeFontLang w:val="en-US"/>
+  <w:clrSchemeMapping w:bg1="light1" w:t1="dark1" w:bg2="light2" w:t2="dark2" w:accent1="accent1" w:accent2="accent2" w:accent3="accent3" w:accent4="accent4" w:accent5="accent5" w:accent6="accent6" w:hyperlink="hyperlink" w:followedHyperlink="followedHyperlink"/>
+  <w:decimalSymbol w:val="."/>
+  <w:listSeparator w:val=","/>
+</w:settings>
+</file>
+
+<file path=word/glossary/styles.xml><?xml version="1.0" encoding="utf-8"?>
+<w:styles xmlns:mc="http://schemas.openxmlformats.org/markup-compatibility/2006" xmlns:r="http://schemas.openxmlformats.org/officeDocument/2006/relationships" xmlns:w="http://schemas.openxmlformats.org/wordprocessingml/2006/main" xmlns:w14="http://schemas.microsoft.com/office/word/2010/wordml" mc:Ignorable="w14">
+  <w:docDefaults>
+    <w:rPrDefault>
+      <w:rPr>
+        <w:rFonts w:asciiTheme="minorHAnsi" w:eastAsiaTheme="minorEastAsia" w:hAnsiTheme="minorHAnsi" w:cstheme="minorBidi"/>
+        <w:sz w:val="22"/>
+        <w:szCs w:val="22"/>
+        <w:lang w:val="en-US" w:eastAsia="en-US" w:bidi="ar-SA"/>
+      </w:rPr>
+    </w:rPrDefault>
+    <w:pPrDefault>
+      <w:pPr>
+        <w:spacing w:after="200" w:line="276" w:lineRule="auto"/>
+      </w:pPr>
+    </w:pPrDefault>
+  </w:docDefaults>
+  <w:latentStyles w:defLockedState="0" w:defUIPriority="99" w:defSemiHidden="1" w:defUnhideWhenUsed="1" w:defQFormat="0" w:count="267">
+    <w:lsdException w:name="Normal" w:semiHidden="0" w:uiPriority="0" w:unhideWhenUsed="0" w:qFormat="1"/>
+    <w:lsdException w:name="heading 1" w:semiHidden="0" w:uiPriority="9" w:unhideWhenUsed="0" w:qFormat="1"/>
+    <w:lsdException w:name="heading 2" w:uiPriority="9" w:qFormat="1"/>
+    <w:lsdException w:name="heading 3" w:uiPriority="9" w:qFormat="1"/>
+    <w:lsdException w:name="heading 4" w:uiPriority="9" w:qFormat="1"/>
+    <w:lsdException w:name="heading 5" w:uiPriority="9" w:qFormat="1"/>
+    <w:lsdException w:name="heading 6" w:uiPriority="9" w:qFormat="1"/>
+    <w:lsdException w:name="heading 7" w:uiPriority="9" w:qFormat="1"/>
+    <w:lsdException w:name="heading 8" w:uiPriority="9" w:qFormat="1"/>
+    <w:lsdException w:name="heading 9" w:uiPriority="9" w:qFormat="1"/>
+    <w:lsdException w:name="toc 1" w:uiPriority="39"/>
+    <w:lsdException w:name="toc 2" w:uiPriority="39"/>
+    <w:lsdException w:name="toc 3" w:uiPriority="39"/>
+    <w:lsdException w:name="toc 4" w:uiPriority="39"/>
+    <w:lsdException w:name="toc 5" w:uiPriority="39"/>
+    <w:lsdException w:name="toc 6" w:uiPriority="39"/>
+    <w:lsdException w:name="toc 7" w:uiPriority="39"/>
+    <w:lsdException w:name="toc 8" w:uiPriority="39"/>
+    <w:lsdException w:name="toc 9" w:uiPriority="39"/>
+    <w:lsdException w:name="caption" w:uiPriority="35" w:qFormat="1"/>
+    <w:lsdException w:name="Title" w:semiHidden="0" w:uiPriority="10" w:unhideWhenUsed="0" w:qFormat="1"/>
+    <w:lsdException w:name="Default Paragraph Font" w:uiPriority="1"/>
+    <w:lsdException w:name="Subtitle" w:semiHidden="0" w:uiPriority="11" w:unhideWhenUsed="0" w:qFormat="1"/>
+    <w:lsdException w:name="Strong" w:semiHidden="0" w:uiPriority="22" w:unhideWhenUsed="0" w:qFormat="1"/>
+    <w:lsdException w:name="Emphasis" w:semiHidden="0" w:uiPriority="20" w:unhideWhenUsed="0" w:qFormat="1"/>
+    <w:lsdException w:name="Table Grid" w:semiHidden="0" w:uiPriority="59" w:unhideWhenUsed="0"/>
+    <w:lsdException w:name="Placeholder Text" w:unhideWhenUsed="0"/>
+    <w:lsdException w:name="No Spacing" w:semiHidden="0" w:uiPriority="1" w:unhideWhenUsed="0" w:qFormat="1"/>
+    <w:lsdException w:name="Light Shading" w:semiHidden="0" w:uiPriority="60" w:unhideWhenUsed="0"/>
+    <w:lsdException w:name="Light List" w:semiHidden="0" w:uiPriority="61" w:unhideWhenUsed="0"/>
+    <w:lsdException w:name="Light Grid" w:semiHidden="0" w:uiPriority="62" w:unhideWhenUsed="0"/>
+    <w:lsdException w:name="Medium Shading 1" w:semiHidden="0" w:uiPriority="63" w:unhideWhenUsed="0"/>
+    <w:lsdException w:name="Medium Shading 2" w:semiHidden="0" w:uiPriority="64" w:unhideWhenUsed="0"/>
+    <w:lsdException w:name="Medium List 1" w:semiHidden="0" w:uiPriority="65" w:unhideWhenUsed="0"/>
+    <w:lsdException w:name="Medium List 2" w:semiHidden="0" w:uiPriority="66" w:unhideWhenUsed="0"/>
+    <w:lsdException w:name="Medium Grid 1" w:semiHidden="0" w:uiPriority="67" w:unhideWhenUsed="0"/>
+    <w:lsdException w:name="Medium Grid 2" w:semiHidden="0" w:uiPriority="68" w:unhideWhenUsed="0"/>
+    <w:lsdException w:name="Medium Grid 3" w:semiHidden="0" w:uiPriority="69" w:unhideWhenUsed="0"/>
+    <w:lsdException w:name="Dark List" w:semiHidden="0" w:uiPriority="70" w:unhideWhenUsed="0"/>
+    <w:lsdException w:name="Colorful Shading" w:semiHidden="0" w:uiPriority="71" w:unhideWhenUsed="0"/>
+    <w:lsdException w:name="Colorful List" w:semiHidden="0" w:uiPriority="72" w:unhideWhenUsed="0"/>
+    <w:lsdException w:name="Colorful Grid" w:semiHidden="0" w:uiPriority="73" w:unhideWhenUsed="0"/>
+    <w:lsdException w:name="Light Shading Accent 1" w:semiHidden="0" w:uiPriority="60" w:unhideWhenUsed="0"/>
+    <w:lsdException w:name="Light List Accent 1" w:semiHidden="0" w:uiPriority="61" w:unhideWhenUsed="0"/>
+    <w:lsdException w:name="Light Grid Accent 1" w:semiHidden="0" w:uiPriority="62" w:unhideWhenUsed="0"/>
+    <w:lsdException w:name="Medium Shading 1 Accent 1" w:semiHidden="0" w:uiPriority="63" w:unhideWhenUsed="0"/>
+    <w:lsdException w:name="Medium Shading 2 Accent 1" w:semiHidden="0" w:uiPriority="64" w:unhideWhenUsed="0"/>
+    <w:lsdException w:name="Medium List 1 Accent 1" w:semiHidden="0" w:uiPriority="65" w:unhideWhenUsed="0"/>
+    <w:lsdException w:name="Revision" w:unhideWhenUsed="0"/>
+    <w:lsdException w:name="List Paragraph" w:semiHidden="0" w:uiPriority="34" w:unhideWhenUsed="0" w:qFormat="1"/>
+    <w:lsdException w:name="Quote" w:semiHidden="0" w:uiPriority="29" w:unhideWhenUsed="0" w:qFormat="1"/>
+    <w:lsdException w:name="Intense Quote" w:semiHidden="0" w:uiPriority="30" w:unhideWhenUsed="0" w:qFormat="1"/>
+    <w:lsdException w:name="Medium List 2 Accent 1" w:semiHidden="0" w:uiPriority="66" w:unhideWhenUsed="0"/>
+    <w:lsdException w:name="Medium Grid 1 Accent 1" w:semiHidden="0" w:uiPriority="67" w:unhideWhenUsed="0"/>
+    <w:lsdException w:name="Medium Grid 2 Accent 1" w:semiHidden="0" w:uiPriority="68" w:unhideWhenUsed="0"/>
+    <w:lsdException w:name="Medium Grid 3 Accent 1" w:semiHidden="0" w:uiPriority="69" w:unhideWhenUsed="0"/>
+    <w:lsdException w:name="Dark List Accent 1" w:semiHidden="0" w:uiPriority="70" w:unhideWhenUsed="0"/>
+    <w:lsdException w:name="Colorful Shading Accent 1" w:semiHidden="0" w:uiPriority="71" w:unhideWhenUsed="0"/>
+    <w:lsdException w:name="Colorful List Accent 1" w:semiHidden="0" w:uiPriority="72" w:unhideWhenUsed="0"/>
+    <w:lsdException w:name="Colorful Grid Accent 1" w:semiHidden="0" w:uiPriority="73" w:unhideWhenUsed="0"/>
+    <w:lsdException w:name="Light Shading Accent 2" w:semiHidden="0" w:uiPriority="60" w:unhideWhenUsed="0"/>
+    <w:lsdException w:name="Light List Accent 2" w:semiHidden="0" w:uiPriority="61" w:unhideWhenUsed="0"/>
+    <w:lsdException w:name="Light Grid Accent 2" w:semiHidden="0" w:uiPriority="62" w:unhideWhenUsed="0"/>
+    <w:lsdException w:name="Medium Shading 1 Accent 2" w:semiHidden="0" w:uiPriority="63" w:unhideWhenUsed="0"/>
+    <w:lsdException w:name="Medium Shading 2 Accent 2" w:semiHidden="0" w:uiPriority="64" w:unhideWhenUsed="0"/>
+    <w:lsdException w:name="Medium List 1 Accent 2" w:semiHidden="0" w:uiPriority="65" w:unhideWhenUsed="0"/>
+    <w:lsdException w:name="Medium List 2 Accent 2" w:semiHidden="0" w:uiPriority="66" w:unhideWhenUsed="0"/>
+    <w:lsdException w:name="Medium Grid 1 Accent 2" w:semiHidden="0" w:uiPriority="67" w:unhideWhenUsed="0"/>
+    <w:lsdException w:name="Medium Grid 2 Accent 2" w:semiHidden="0" w:uiPriority="68" w:unhideWhenUsed="0"/>
+    <w:lsdException w:name="Medium Grid 3 Accent 2" w:semiHidden="0" w:uiPriority="69" w:unhideWhenUsed="0"/>
+    <w:lsdException w:name="Dark List Accent 2" w:semiHidden="0" w:uiPriority="70" w:unhideWhenUsed="0"/>
+    <w:lsdException w:name="Colorful Shading Accent 2" w:semiHidden="0" w:uiPriority="71" w:unhideWhenUsed="0"/>
+    <w:lsdException w:name="Colorful List Accent 2" w:semiHidden="0" w:uiPriority="72" w:unhideWhenUsed="0"/>
+    <w:lsdException w:name="Colorful Grid Accent 2" w:semiHidden="0" w:uiPriority="73" w:unhideWhenUsed="0"/>
+    <w:lsdException w:name="Light Shading Accent 3" w:semiHidden="0" w:uiPriority="60" w:unhideWhenUsed="0"/>
+    <w:lsdException w:name="Light List Accent 3" w:semiHidden="0" w:uiPriority="61" w:unhideWhenUsed="0"/>
+    <w:lsdException w:name="Light Grid Accent 3" w:semiHidden="0" w:uiPriority="62" w:unhideWhenUsed="0"/>
+    <w:lsdException w:name="Medium Shading 1 Accent 3" w:semiHidden="0" w:uiPriority="63" w:unhideWhenUsed="0"/>
+    <w:lsdException w:name="Medium Shading 2 Accent 3" w:semiHidden="0" w:uiPriority="64" w:unhideWhenUsed="0"/>
+    <w:lsdException w:name="Medium List 1 Accent 3" w:semiHidden="0" w:uiPriority="65" w:unhideWhenUsed="0"/>
+    <w:lsdException w:name="Medium List 2 Accent 3" w:semiHidden="0" w:uiPriority="66" w:unhideWhenUsed="0"/>
+    <w:lsdException w:name="Medium Grid 1 Accent 3" w:semiHidden="0" w:uiPriority="67" w:unhideWhenUsed="0"/>
+    <w:lsdException w:name="Medium Grid 2 Accent 3" w:semiHidden="0" w:uiPriority="68" w:unhideWhenUsed="0"/>
+    <w:lsdException w:name="Medium Grid 3 Accent 3" w:semiHidden="0" w:uiPriority="69" w:unhideWhenUsed="0"/>
+    <w:lsdException w:name="Dark List Accent 3" w:semiHidden="0" w:uiPriority="70" w:unhideWhenUsed="0"/>
+    <w:lsdException w:name="Colorful Shading Accent 3" w:semiHidden="0" w:uiPriority="71" w:unhideWhenUsed="0"/>
+    <w:lsdException w:name="Colorful List Accent 3" w:semiHidden="0" w:uiPriority="72" w:unhideWhenUsed="0"/>
+    <w:lsdException w:name="Colorful Grid Accent 3" w:semiHidden="0" w:uiPriority="73" w:unhideWhenUsed="0"/>
+    <w:lsdException w:name="Light Shading Accent 4" w:semiHidden="0" w:uiPriority="60" w:unhideWhenUsed="0"/>
+    <w:lsdException w:name="Light List Accent 4" w:semiHidden="0" w:uiPriority="61" w:unhideWhenUsed="0"/>
+    <w:lsdException w:name="Light Grid Accent 4" w:semiHidden="0" w:uiPriority="62" w:unhideWhenUsed="0"/>
+    <w:lsdException w:name="Medium Shading 1 Accent 4" w:semiHidden="0" w:uiPriority="63" w:unhideWhenUsed="0"/>
+    <w:lsdException w:name="Medium Shading 2 Accent 4" w:semiHidden="0" w:uiPriority="64" w:unhideWhenUsed="0"/>
+    <w:lsdException w:name="Medium List 1 Accent 4" w:semiHidden="0" w:uiPriority="65" w:unhideWhenUsed="0"/>
+    <w:lsdException w:name="Medium List 2 Accent 4" w:semiHidden="0" w:uiPriority="66" w:unhideWhenUsed="0"/>
+    <w:lsdException w:name="Medium Grid 1 Accent 4" w:semiHidden="0" w:uiPriority="67" w:unhideWhenUsed="0"/>
+    <w:lsdException w:name="Medium Grid 2 Accent 4" w:semiHidden="0" w:uiPriority="68" w:unhideWhenUsed="0"/>
+    <w:lsdException w:name="Medium Grid 3 Accent 4" w:semiHidden="0" w:uiPriority="69" w:unhideWhenUsed="0"/>
+    <w:lsdException w:name="Dark List Accent 4" w:semiHidden="0" w:uiPriority="70" w:unhideWhenUsed="0"/>
+    <w:lsdException w:name="Colorful Shading Accent 4" w:semiHidden="0" w:uiPriority="71" w:unhideWhenUsed="0"/>
+    <w:lsdException w:name="Colorful List Accent 4" w:semiHidden="0" w:uiPriority="72" w:unhideWhenUsed="0"/>
+    <w:lsdException w:name="Colorful Grid Accent 4" w:semiHidden="0" w:uiPriority="73" w:unhideWhenUsed="0"/>
+    <w:lsdException w:name="Light Shading Accent 5" w:semiHidden="0" w:uiPriority="60" w:unhideWhenUsed="0"/>
+    <w:lsdException w:name="Light List Accent 5" w:semiHidden="0" w:uiPriority="61" w:unhideWhenUsed="0"/>
+    <w:lsdException w:name="Light Grid Accent 5" w:semiHidden="0" w:uiPriority="62" w:unhideWhenUsed="0"/>
+    <w:lsdException w:name="Medium Shading 1 Accent 5" w:semiHidden="0" w:uiPriority="63" w:unhideWhenUsed="0"/>
+    <w:lsdException w:name="Medium Shading 2 Accent 5" w:semiHidden="0" w:uiPriority="64" w:unhideWhenUsed="0"/>
+    <w:lsdException w:name="Medium List 1 Accent 5" w:semiHidden="0" w:uiPriority="65" w:unhideWhenUsed="0"/>
+    <w:lsdException w:name="Medium List 2 Accent 5" w:semiHidden="0" w:uiPriority="66" w:unhideWhenUsed="0"/>
+    <w:lsdException w:name="Medium Grid 1 Accent 5" w:semiHidden="0" w:uiPriority="67" w:unhideWhenUsed="0"/>
+    <w:lsdException w:name="Medium Grid 2 Accent 5" w:semiHidden="0" w:uiPriority="68" w:unhideWhenUsed="0"/>
+    <w:lsdException w:name="Medium Grid 3 Accent 5" w:semiHidden="0" w:uiPriority="69" w:unhideWhenUsed="0"/>
+    <w:lsdException w:name="Dark List Accent 5" w:semiHidden="0" w:uiPriority="70" w:unhideWhenUsed="0"/>
+    <w:lsdException w:name="Colorful Shading Accent 5" w:semiHidden="0" w:uiPriority="71" w:unhideWhenUsed="0"/>
+    <w:lsdException w:name="Colorful List Accent 5" w:semiHidden="0" w:uiPriority="72" w:unhideWhenUsed="0"/>
+    <w:lsdException w:name="Colorful Grid Accent 5" w:semiHidden="0" w:uiPriority="73" w:unhideWhenUsed="0"/>
+    <w:lsdException w:name="Light Shading Accent 6" w:semiHidden="0" w:uiPriority="60" w:unhideWhenUsed="0"/>
+    <w:lsdException w:name="Light List Accent 6" w:semiHidden="0" w:uiPriority="61" w:unhideWhenUsed="0"/>
+    <w:lsdException w:name="Light Grid Accent 6" w:semiHidden="0" w:uiPriority="62" w:unhideWhenUsed="0"/>
+    <w:lsdException w:name="Medium Shading 1 Accent 6" w:semiHidden="0" w:uiPriority="63" w:unhideWhenUsed="0"/>
+    <w:lsdException w:name="Medium Shading 2 Accent 6" w:semiHidden="0" w:uiPriority="64" w:unhideWhenUsed="0"/>
+    <w:lsdException w:name="Medium List 1 Accent 6" w:semiHidden="0" w:uiPriority="65" w:unhideWhenUsed="0"/>
+    <w:lsdException w:name="Medium List 2 Accent 6" w:semiHidden="0" w:uiPriority="66" w:unhideWhenUsed="0"/>
+    <w:lsdException w:name="Medium Grid 1 Accent 6" w:semiHidden="0" w:uiPriority="67" w:unhideWhenUsed="0"/>
+    <w:lsdException w:name="Medium Grid 2 Accent 6" w:semiHidden="0" w:uiPriority="68" w:unhideWhenUsed="0"/>
+    <w:lsdException w:name="Medium Grid 3 Accent 6" w:semiHidden="0" w:uiPriority="69" w:unhideWhenUsed="0"/>
+    <w:lsdException w:name="Dark List Accent 6" w:semiHidden="0" w:uiPriority="70" w:unhideWhenUsed="0"/>
+    <w:lsdException w:name="Colorful Shading Accent 6" w:semiHidden="0" w:uiPriority="71" w:unhideWhenUsed="0"/>
+    <w:lsdException w:name="Colorful List Accent 6" w:semiHidden="0" w:uiPriority="72" w:unhideWhenUsed="0"/>
+    <w:lsdException w:name="Colorful Grid Accent 6" w:semiHidden="0" w:uiPriority="73" w:unhideWhenUsed="0"/>
+    <w:lsdException w:name="Subtle Emphasis" w:semiHidden="0" w:uiPriority="19" w:unhideWhenUsed="0" w:qFormat="1"/>
+    <w:lsdException w:name="Intense Emphasis" w:semiHidden="0" w:uiPriority="21" w:unhideWhenUsed="0" w:qFormat="1"/>
+    <w:lsdException w:name="Subtle Reference" w:semiHidden="0" w:uiPriority="31" w:unhideWhenUsed="0" w:qFormat="1"/>
+    <w:lsdException w:name="Intense Reference" w:semiHidden="0" w:uiPriority="32" w:unhideWhenUsed="0" w:qFormat="1"/>
+    <w:lsdException w:name="Book Title" w:semiHidden="0" w:uiPriority="33" w:unhideWhenUsed="0" w:qFormat="1"/>
+    <w:lsdException w:name="Bibliography" w:uiPriority="37"/>
+    <w:lsdException w:name="TOC Heading" w:uiPriority="39" w:qFormat="1"/>
+  </w:latentStyles>
+  <w:style w:type="paragraph" w:default="1" w:styleId="a">
+    <w:name w:val="Normal"/>
+    <w:qFormat/>
+  </w:style>
+  <w:style w:type="character" w:default="1" w:styleId="a0">
+    <w:name w:val="Default Paragraph Font"/>
+    <w:uiPriority w:val="1"/>
+    <w:semiHidden/>
+    <w:unhideWhenUsed/>
+  </w:style>
+  <w:style w:type="table" w:default="1" w:styleId="a1">
+    <w:name w:val="Normal Table"/>
+    <w:uiPriority w:val="99"/>
+    <w:semiHidden/>
+    <w:unhideWhenUsed/>
+    <w:tblPr>
+      <w:tblInd w:w="0" w:type="dxa"/>
+      <w:tblCellMar>
+        <w:top w:w="0" w:type="dxa"/>
+        <w:left w:w="108" w:type="dxa"/>
+        <w:bottom w:w="0" w:type="dxa"/>
+        <w:right w:w="108" w:type="dxa"/>
+      </w:tblCellMar>
+    </w:tblPr>
+  </w:style>
+  <w:style w:type="numbering" w:default="1" w:styleId="a2">
+    <w:name w:val="No List"/>
+    <w:uiPriority w:val="99"/>
+    <w:semiHidden/>
+    <w:unhideWhenUsed/>
+  </w:style>
+  <w:style w:type="paragraph" w:customStyle="1" w:styleId="77771E0BC6B049F79E36FB086BD9AED2">
+    <w:name w:val="77771E0BC6B049F79E36FB086BD9AED2"/>
+    <w:rsid w:val="00754F37"/>
+  </w:style>
+  <w:style w:type="character" w:styleId="a3">
+    <w:name w:val="Placeholder Text"/>
+    <w:basedOn w:val="a0"/>
+    <w:uiPriority w:val="99"/>
+    <w:semiHidden/>
+    <w:rsid w:val="00754F37"/>
+    <w:rPr>
+      <w:color w:val="808080"/>
+    </w:rPr>
+  </w:style>
+</w:styles>
+</file>
+
+<file path=word/glossary/stylesWithEffects.xml><?xml version="1.0" encoding="utf-8"?>
+<w:styles xmlns:wpc="http://schemas.microsoft.com/office/word/2010/wordprocessingCanvas" xmlns:mc="http://schemas.openxmlformats.org/markup-compatibility/2006" xmlns:o="urn:schemas-microsoft-com:office:office" xmlns:r="http://schemas.openxmlformats.org/officeDocument/2006/relationships" xmlns:m="http://schemas.openxmlformats.org/officeDocument/2006/math" xmlns:v="urn:schemas-microsoft-com:vml" xmlns:wp14="http://schemas.microsoft.com/office/word/2010/wordprocessingDrawing" xmlns:wp="http://schemas.openxmlformats.org/drawingml/2006/wordprocessingDrawing" xmlns:w10="urn:schemas-microsoft-com:office:word" xmlns:w="http://schemas.openxmlformats.org/wordprocessingml/2006/main" xmlns:w14="http://schemas.microsoft.com/office/word/2010/wordml" xmlns:wpg="http://schemas.microsoft.com/office/word/2010/wordprocessingGroup" xmlns:wpi="http://schemas.microsoft.com/office/word/2010/wordprocessingInk" xmlns:wne="http://schemas.microsoft.com/office/word/2006/wordml" xmlns:wps="http://schemas.microsoft.com/office/word/2010/wordprocessingShape" mc:Ignorable="w14 wp14">
+  <w:docDefaults>
+    <w:rPrDefault>
+      <w:rPr>
+        <w:rFonts w:asciiTheme="minorHAnsi" w:eastAsiaTheme="minorEastAsia" w:hAnsiTheme="minorHAnsi" w:cstheme="minorBidi"/>
+        <w:sz w:val="22"/>
+        <w:szCs w:val="22"/>
+        <w:lang w:val="en-US" w:eastAsia="en-US" w:bidi="ar-SA"/>
+      </w:rPr>
+    </w:rPrDefault>
+    <w:pPrDefault>
+      <w:pPr>
+        <w:spacing w:after="200" w:line="276" w:lineRule="auto"/>
+      </w:pPr>
+    </w:pPrDefault>
+  </w:docDefaults>
+  <w:latentStyles w:defLockedState="0" w:defUIPriority="99" w:defSemiHidden="1" w:defUnhideWhenUsed="1" w:defQFormat="0" w:count="267">
+    <w:lsdException w:name="Normal" w:semiHidden="0" w:uiPriority="0" w:unhideWhenUsed="0" w:qFormat="1"/>
+    <w:lsdException w:name="heading 1" w:semiHidden="0" w:uiPriority="9" w:unhideWhenUsed="0" w:qFormat="1"/>
+    <w:lsdException w:name="heading 2" w:uiPriority="9" w:qFormat="1"/>
+    <w:lsdException w:name="heading 3" w:uiPriority="9" w:qFormat="1"/>
+    <w:lsdException w:name="heading 4" w:uiPriority="9" w:qFormat="1"/>
+    <w:lsdException w:name="heading 5" w:uiPriority="9" w:qFormat="1"/>
+    <w:lsdException w:name="heading 6" w:uiPriority="9" w:qFormat="1"/>
+    <w:lsdException w:name="heading 7" w:uiPriority="9" w:qFormat="1"/>
+    <w:lsdException w:name="heading 8" w:uiPriority="9" w:qFormat="1"/>
+    <w:lsdException w:name="heading 9" w:uiPriority="9" w:qFormat="1"/>
+    <w:lsdException w:name="toc 1" w:uiPriority="39"/>
+    <w:lsdException w:name="toc 2" w:uiPriority="39"/>
+    <w:lsdException w:name="toc 3" w:uiPriority="39"/>
+    <w:lsdException w:name="toc 4" w:uiPriority="39"/>
+    <w:lsdException w:name="toc 5" w:uiPriority="39"/>
+    <w:lsdException w:name="toc 6" w:uiPriority="39"/>
+    <w:lsdException w:name="toc 7" w:uiPriority="39"/>
+    <w:lsdException w:name="toc 8" w:uiPriority="39"/>
+    <w:lsdException w:name="toc 9" w:uiPriority="39"/>
+    <w:lsdException w:name="caption" w:uiPriority="35" w:qFormat="1"/>
+    <w:lsdException w:name="Title" w:semiHidden="0" w:uiPriority="10" w:unhideWhenUsed="0" w:qFormat="1"/>
+    <w:lsdException w:name="Default Paragraph Font" w:uiPriority="1"/>
+    <w:lsdException w:name="Subtitle" w:semiHidden="0" w:uiPriority="11" w:unhideWhenUsed="0" w:qFormat="1"/>
+    <w:lsdException w:name="Strong" w:semiHidden="0" w:uiPriority="22" w:unhideWhenUsed="0" w:qFormat="1"/>
+    <w:lsdException w:name="Emphasis" w:semiHidden="0" w:uiPriority="20" w:unhideWhenUsed="0" w:qFormat="1"/>
+    <w:lsdException w:name="Table Grid" w:semiHidden="0" w:uiPriority="59" w:unhideWhenUsed="0"/>
+    <w:lsdException w:name="Placeholder Text" w:unhideWhenUsed="0"/>
+    <w:lsdException w:name="No Spacing" w:semiHidden="0" w:uiPriority="1" w:unhideWhenUsed="0" w:qFormat="1"/>
+    <w:lsdException w:name="Light Shading" w:semiHidden="0" w:uiPriority="60" w:unhideWhenUsed="0"/>
+    <w:lsdException w:name="Light List" w:semiHidden="0" w:uiPriority="61" w:unhideWhenUsed="0"/>
+    <w:lsdException w:name="Light Grid" w:semiHidden="0" w:uiPriority="62" w:unhideWhenUsed="0"/>
+    <w:lsdException w:name="Medium Shading 1" w:semiHidden="0" w:uiPriority="63" w:unhideWhenUsed="0"/>
+    <w:lsdException w:name="Medium Shading 2" w:semiHidden="0" w:uiPriority="64" w:unhideWhenUsed="0"/>
+    <w:lsdException w:name="Medium List 1" w:semiHidden="0" w:uiPriority="65" w:unhideWhenUsed="0"/>
+    <w:lsdException w:name="Medium List 2" w:semiHidden="0" w:uiPriority="66" w:unhideWhenUsed="0"/>
+    <w:lsdException w:name="Medium Grid 1" w:semiHidden="0" w:uiPriority="67" w:unhideWhenUsed="0"/>
+    <w:lsdException w:name="Medium Grid 2" w:semiHidden="0" w:uiPriority="68" w:unhideWhenUsed="0"/>
+    <w:lsdException w:name="Medium Grid 3" w:semiHidden="0" w:uiPriority="69" w:unhideWhenUsed="0"/>
+    <w:lsdException w:name="Dark List" w:semiHidden="0" w:uiPriority="70" w:unhideWhenUsed="0"/>
+    <w:lsdException w:name="Colorful Shading" w:semiHidden="0" w:uiPriority="71" w:unhideWhenUsed="0"/>
+    <w:lsdException w:name="Colorful List" w:semiHidden="0" w:uiPriority="72" w:unhideWhenUsed="0"/>
+    <w:lsdException w:name="Colorful Grid" w:semiHidden="0" w:uiPriority="73" w:unhideWhenUsed="0"/>
+    <w:lsdException w:name="Light Shading Accent 1" w:semiHidden="0" w:uiPriority="60" w:unhideWhenUsed="0"/>
+    <w:lsdException w:name="Light List Accent 1" w:semiHidden="0" w:uiPriority="61" w:unhideWhenUsed="0"/>
+    <w:lsdException w:name="Light Grid Accent 1" w:semiHidden="0" w:uiPriority="62" w:unhideWhenUsed="0"/>
+    <w:lsdException w:name="Medium Shading 1 Accent 1" w:semiHidden="0" w:uiPriority="63" w:unhideWhenUsed="0"/>
+    <w:lsdException w:name="Medium Shading 2 Accent 1" w:semiHidden="0" w:uiPriority="64" w:unhideWhenUsed="0"/>
+    <w:lsdException w:name="Medium List 1 Accent 1" w:semiHidden="0" w:uiPriority="65" w:unhideWhenUsed="0"/>
+    <w:lsdException w:name="Revision" w:unhideWhenUsed="0"/>
+    <w:lsdException w:name="List Paragraph" w:semiHidden="0" w:uiPriority="34" w:unhideWhenUsed="0" w:qFormat="1"/>
+    <w:lsdException w:name="Quote" w:semiHidden="0" w:uiPriority="29" w:unhideWhenUsed="0" w:qFormat="1"/>
+    <w:lsdException w:name="Intense Quote" w:semiHidden="0" w:uiPriority="30" w:unhideWhenUsed="0" w:qFormat="1"/>
+    <w:lsdException w:name="Medium List 2 Accent 1" w:semiHidden="0" w:uiPriority="66" w:unhideWhenUsed="0"/>
+    <w:lsdException w:name="Medium Grid 1 Accent 1" w:semiHidden="0" w:uiPriority="67" w:unhideWhenUsed="0"/>
+    <w:lsdException w:name="Medium Grid 2 Accent 1" w:semiHidden="0" w:uiPriority="68" w:unhideWhenUsed="0"/>
+    <w:lsdException w:name="Medium Grid 3 Accent 1" w:semiHidden="0" w:uiPriority="69" w:unhideWhenUsed="0"/>
+    <w:lsdException w:name="Dark List Accent 1" w:semiHidden="0" w:uiPriority="70" w:unhideWhenUsed="0"/>
+    <w:lsdException w:name="Colorful Shading Accent 1" w:semiHidden="0" w:uiPriority="71" w:unhideWhenUsed="0"/>
+    <w:lsdException w:name="Colorful List Accent 1" w:semiHidden="0" w:uiPriority="72" w:unhideWhenUsed="0"/>
+    <w:lsdException w:name="Colorful Grid Accent 1" w:semiHidden="0" w:uiPriority="73" w:unhideWhenUsed="0"/>
+    <w:lsdException w:name="Light Shading Accent 2" w:semiHidden="0" w:uiPriority="60" w:unhideWhenUsed="0"/>
+    <w:lsdException w:name="Light List Accent 2" w:semiHidden="0" w:uiPriority="61" w:unhideWhenUsed="0"/>
+    <w:lsdException w:name="Light Grid Accent 2" w:semiHidden="0" w:uiPriority="62" w:unhideWhenUsed="0"/>
+    <w:lsdException w:name="Medium Shading 1 Accent 2" w:semiHidden="0" w:uiPriority="63" w:unhideWhenUsed="0"/>
+    <w:lsdException w:name="Medium Shading 2 Accent 2" w:semiHidden="0" w:uiPriority="64" w:unhideWhenUsed="0"/>
+    <w:lsdException w:name="Medium List 1 Accent 2" w:semiHidden="0" w:uiPriority="65" w:unhideWhenUsed="0"/>
+    <w:lsdException w:name="Medium List 2 Accent 2" w:semiHidden="0" w:uiPriority="66" w:unhideWhenUsed="0"/>
+    <w:lsdException w:name="Medium Grid 1 Accent 2" w:semiHidden="0" w:uiPriority="67" w:unhideWhenUsed="0"/>
+    <w:lsdException w:name="Medium Grid 2 Accent 2" w:semiHidden="0" w:uiPriority="68" w:unhideWhenUsed="0"/>
+    <w:lsdException w:name="Medium Grid 3 Accent 2" w:semiHidden="0" w:uiPriority="69" w:unhideWhenUsed="0"/>
+    <w:lsdException w:name="Dark List Accent 2" w:semiHidden="0" w:uiPriority="70" w:unhideWhenUsed="0"/>
+    <w:lsdException w:name="Colorful Shading Accent 2" w:semiHidden="0" w:uiPriority="71" w:unhideWhenUsed="0"/>
+    <w:lsdException w:name="Colorful List Accent 2" w:semiHidden="0" w:uiPriority="72" w:unhideWhenUsed="0"/>
+    <w:lsdException w:name="Colorful Grid Accent 2" w:semiHidden="0" w:uiPriority="73" w:unhideWhenUsed="0"/>
+    <w:lsdException w:name="Light Shading Accent 3" w:semiHidden="0" w:uiPriority="60" w:unhideWhenUsed="0"/>
+    <w:lsdException w:name="Light List Accent 3" w:semiHidden="0" w:uiPriority="61" w:unhideWhenUsed="0"/>
+    <w:lsdException w:name="Light Grid Accent 3" w:semiHidden="0" w:uiPriority="62" w:unhideWhenUsed="0"/>
+    <w:lsdException w:name="Medium Shading 1 Accent 3" w:semiHidden="0" w:uiPriority="63" w:unhideWhenUsed="0"/>
+    <w:lsdException w:name="Medium Shading 2 Accent 3" w:semiHidden="0" w:uiPriority="64" w:unhideWhenUsed="0"/>
+    <w:lsdException w:name="Medium List 1 Accent 3" w:semiHidden="0" w:uiPriority="65" w:unhideWhenUsed="0"/>
+    <w:lsdException w:name="Medium List 2 Accent 3" w:semiHidden="0" w:uiPriority="66" w:unhideWhenUsed="0"/>
+    <w:lsdException w:name="Medium Grid 1 Accent 3" w:semiHidden="0" w:uiPriority="67" w:unhideWhenUsed="0"/>
+    <w:lsdException w:name="Medium Grid 2 Accent 3" w:semiHidden="0" w:uiPriority="68" w:unhideWhenUsed="0"/>
+    <w:lsdException w:name="Medium Grid 3 Accent 3" w:semiHidden="0" w:uiPriority="69" w:unhideWhenUsed="0"/>
+    <w:lsdException w:name="Dark List Accent 3" w:semiHidden="0" w:uiPriority="70" w:unhideWhenUsed="0"/>
+    <w:lsdException w:name="Colorful Shading Accent 3" w:semiHidden="0" w:uiPriority="71" w:unhideWhenUsed="0"/>
+    <w:lsdException w:name="Colorful List Accent 3" w:semiHidden="0" w:uiPriority="72" w:unhideWhenUsed="0"/>
+    <w:lsdException w:name="Colorful Grid Accent 3" w:semiHidden="0" w:uiPriority="73" w:unhideWhenUsed="0"/>
+    <w:lsdException w:name="Light Shading Accent 4" w:semiHidden="0" w:uiPriority="60" w:unhideWhenUsed="0"/>
+    <w:lsdException w:name="Light List Accent 4" w:semiHidden="0" w:uiPriority="61" w:unhideWhenUsed="0"/>
+    <w:lsdException w:name="Light Grid Accent 4" w:semiHidden="0" w:uiPriority="62" w:unhideWhenUsed="0"/>
+    <w:lsdException w:name="Medium Shading 1 Accent 4" w:semiHidden="0" w:uiPriority="63" w:unhideWhenUsed="0"/>
+    <w:lsdException w:name="Medium Shading 2 Accent 4" w:semiHidden="0" w:uiPriority="64" w:unhideWhenUsed="0"/>
+    <w:lsdException w:name="Medium List 1 Accent 4" w:semiHidden="0" w:uiPriority="65" w:unhideWhenUsed="0"/>
+    <w:lsdException w:name="Medium List 2 Accent 4" w:semiHidden="0" w:uiPriority="66" w:unhideWhenUsed="0"/>
+    <w:lsdException w:name="Medium Grid 1 Accent 4" w:semiHidden="0" w:uiPriority="67" w:unhideWhenUsed="0"/>
+    <w:lsdException w:name="Medium Grid 2 Accent 4" w:semiHidden="0" w:uiPriority="68" w:unhideWhenUsed="0"/>
+    <w:lsdException w:name="Medium Grid 3 Accent 4" w:semiHidden="0" w:uiPriority="69" w:unhideWhenUsed="0"/>
+    <w:lsdException w:name="Dark List Accent 4" w:semiHidden="0" w:uiPriority="70" w:unhideWhenUsed="0"/>
+    <w:lsdException w:name="Colorful Shading Accent 4" w:semiHidden="0" w:uiPriority="71" w:unhideWhenUsed="0"/>
+    <w:lsdException w:name="Colorful List Accent 4" w:semiHidden="0" w:uiPriority="72" w:unhideWhenUsed="0"/>
+    <w:lsdException w:name="Colorful Grid Accent 4" w:semiHidden="0" w:uiPriority="73" w:unhideWhenUsed="0"/>
+    <w:lsdException w:name="Light Shading Accent 5" w:semiHidden="0" w:uiPriority="60" w:unhideWhenUsed="0"/>
+    <w:lsdException w:name="Light List Accent 5" w:semiHidden="0" w:uiPriority="61" w:unhideWhenUsed="0"/>
+    <w:lsdException w:name="Light Grid Accent 5" w:semiHidden="0" w:uiPriority="62" w:unhideWhenUsed="0"/>
+    <w:lsdException w:name="Medium Shading 1 Accent 5" w:semiHidden="0" w:uiPriority="63" w:unhideWhenUsed="0"/>
+    <w:lsdException w:name="Medium Shading 2 Accent 5" w:semiHidden="0" w:uiPriority="64" w:unhideWhenUsed="0"/>
+    <w:lsdException w:name="Medium List 1 Accent 5" w:semiHidden="0" w:uiPriority="65" w:unhideWhenUsed="0"/>
+    <w:lsdException w:name="Medium List 2 Accent 5" w:semiHidden="0" w:uiPriority="66" w:unhideWhenUsed="0"/>
+    <w:lsdException w:name="Medium Grid 1 Accent 5" w:semiHidden="0" w:uiPriority="67" w:unhideWhenUsed="0"/>
+    <w:lsdException w:name="Medium Grid 2 Accent 5" w:semiHidden="0" w:uiPriority="68" w:unhideWhenUsed="0"/>
+    <w:lsdException w:name="Medium Grid 3 Accent 5" w:semiHidden="0" w:uiPriority="69" w:unhideWhenUsed="0"/>
+    <w:lsdException w:name="Dark List Accent 5" w:semiHidden="0" w:uiPriority="70" w:unhideWhenUsed="0"/>
+    <w:lsdException w:name="Colorful Shading Accent 5" w:semiHidden="0" w:uiPriority="71" w:unhideWhenUsed="0"/>
+    <w:lsdException w:name="Colorful List Accent 5" w:semiHidden="0" w:uiPriority="72" w:unhideWhenUsed="0"/>
+    <w:lsdException w:name="Colorful Grid Accent 5" w:semiHidden="0" w:uiPriority="73" w:unhideWhenUsed="0"/>
+    <w:lsdException w:name="Light Shading Accent 6" w:semiHidden="0" w:uiPriority="60" w:unhideWhenUsed="0"/>
+    <w:lsdException w:name="Light List Accent 6" w:semiHidden="0" w:uiPriority="61" w:unhideWhenUsed="0"/>
+    <w:lsdException w:name="Light Grid Accent 6" w:semiHidden="0" w:uiPriority="62" w:unhideWhenUsed="0"/>
+    <w:lsdException w:name="Medium Shading 1 Accent 6" w:semiHidden="0" w:uiPriority="63" w:unhideWhenUsed="0"/>
+    <w:lsdException w:name="Medium Shading 2 Accent 6" w:semiHidden="0" w:uiPriority="64" w:unhideWhenUsed="0"/>
+    <w:lsdException w:name="Medium List 1 Accent 6" w:semiHidden="0" w:uiPriority="65" w:unhideWhenUsed="0"/>
+    <w:lsdException w:name="Medium List 2 Accent 6" w:semiHidden="0" w:uiPriority="66" w:unhideWhenUsed="0"/>
+    <w:lsdException w:name="Medium Grid 1 Accent 6" w:semiHidden="0" w:uiPriority="67" w:unhideWhenUsed="0"/>
+    <w:lsdException w:name="Medium Grid 2 Accent 6" w:semiHidden="0" w:uiPriority="68" w:unhideWhenUsed="0"/>
+    <w:lsdException w:name="Medium Grid 3 Accent 6" w:semiHidden="0" w:uiPriority="69" w:unhideWhenUsed="0"/>
+    <w:lsdException w:name="Dark List Accent 6" w:semiHidden="0" w:uiPriority="70" w:unhideWhenUsed="0"/>
+    <w:lsdException w:name="Colorful Shading Accent 6" w:semiHidden="0" w:uiPriority="71" w:unhideWhenUsed="0"/>
+    <w:lsdException w:name="Colorful List Accent 6" w:semiHidden="0" w:uiPriority="72" w:unhideWhenUsed="0"/>
+    <w:lsdException w:name="Colorful Grid Accent 6" w:semiHidden="0" w:uiPriority="73" w:unhideWhenUsed="0"/>
+    <w:lsdException w:name="Subtle Emphasis" w:semiHidden="0" w:uiPriority="19" w:unhideWhenUsed="0" w:qFormat="1"/>
+    <w:lsdException w:name="Intense Emphasis" w:semiHidden="0" w:uiPriority="21" w:unhideWhenUsed="0" w:qFormat="1"/>
+    <w:lsdException w:name="Subtle Reference" w:semiHidden="0" w:uiPriority="31" w:unhideWhenUsed="0" w:qFormat="1"/>
+    <w:lsdException w:name="Intense Reference" w:semiHidden="0" w:uiPriority="32" w:unhideWhenUsed="0" w:qFormat="1"/>
+    <w:lsdException w:name="Book Title" w:semiHidden="0" w:uiPriority="33" w:unhideWhenUsed="0" w:qFormat="1"/>
+    <w:lsdException w:name="Bibliography" w:uiPriority="37"/>
+    <w:lsdException w:name="TOC Heading" w:uiPriority="39" w:qFormat="1"/>
+  </w:latentStyles>
+  <w:style w:type="paragraph" w:default="1" w:styleId="a">
+    <w:name w:val="Normal"/>
+    <w:qFormat/>
+  </w:style>
+  <w:style w:type="character" w:default="1" w:styleId="a0">
+    <w:name w:val="Default Paragraph Font"/>
+    <w:uiPriority w:val="1"/>
+    <w:semiHidden/>
+    <w:unhideWhenUsed/>
+  </w:style>
+  <w:style w:type="table" w:default="1" w:styleId="a1">
+    <w:name w:val="Normal Table"/>
+    <w:uiPriority w:val="99"/>
+    <w:semiHidden/>
+    <w:unhideWhenUsed/>
+    <w:tblPr>
+      <w:tblInd w:w="0" w:type="dxa"/>
+      <w:tblCellMar>
+        <w:top w:w="0" w:type="dxa"/>
+        <w:left w:w="108" w:type="dxa"/>
+        <w:bottom w:w="0" w:type="dxa"/>
+        <w:right w:w="108" w:type="dxa"/>
+      </w:tblCellMar>
+    </w:tblPr>
+  </w:style>
+  <w:style w:type="numbering" w:default="1" w:styleId="a2">
+    <w:name w:val="No List"/>
+    <w:uiPriority w:val="99"/>
+    <w:semiHidden/>
+    <w:unhideWhenUsed/>
+  </w:style>
+  <w:style w:type="paragraph" w:customStyle="1" w:styleId="77771E0BC6B049F79E36FB086BD9AED2">
+    <w:name w:val="77771E0BC6B049F79E36FB086BD9AED2"/>
+    <w:rsid w:val="00754F37"/>
+  </w:style>
+  <w:style w:type="character" w:styleId="a3">
+    <w:name w:val="Placeholder Text"/>
+    <w:basedOn w:val="a0"/>
+    <w:uiPriority w:val="99"/>
+    <w:semiHidden/>
+    <w:rsid w:val="00754F37"/>
+    <w:rPr>
+      <w:color w:val="808080"/>
+    </w:rPr>
+  </w:style>
+</w:styles>
+</file>
+
+<file path=word/glossary/webSettings.xml><?xml version="1.0" encoding="utf-8"?>
+<w:webSettings xmlns:mc="http://schemas.openxmlformats.org/markup-compatibility/2006" xmlns:r="http://schemas.openxmlformats.org/officeDocument/2006/relationships" xmlns:w="http://schemas.openxmlformats.org/wordprocessingml/2006/main" xmlns:w14="http://schemas.microsoft.com/office/word/2010/wordml" mc:Ignorable="w14">
+  <w:optimizeForBrowser/>
+  <w:allowPNG/>
+</w:webSettings>
 </file>
 
 <file path=word/theme/theme1.xml><?xml version="1.0" encoding="utf-8"?>

</xml_diff>